<commit_message>
Added all requirements to Word
</commit_message>
<xml_diff>
--- a/Course Project Ideas.docx
+++ b/Course Project Ideas.docx
@@ -35,10 +35,209 @@
     </w:p>
     <w:p>
       <w:r>
+        <w:t>Chung Yiu Ting 1155111158</w:t>
+      </w:r>
+    </w:p>
+    <w:p>
+      <w:r>
         <w:t>Wong Tak Kai</w:t>
       </w:r>
-    </w:p>
-    <w:p>
+      <w:r>
+        <w:t xml:space="preserve"> 1155126532</w:t>
+      </w:r>
+    </w:p>
+    <w:p/>
+    <w:p>
+      <w:pPr>
+        <w:rPr>
+          <w:b/>
+          <w:bCs/>
+        </w:rPr>
+      </w:pPr>
+      <w:r>
+        <w:rPr>
+          <w:rFonts w:hint="eastAsia"/>
+          <w:b/>
+          <w:bCs/>
+        </w:rPr>
+        <w:t>R</w:t>
+      </w:r>
+      <w:r>
+        <w:rPr>
+          <w:b/>
+          <w:bCs/>
+        </w:rPr>
+        <w:t>equirements:</w:t>
+      </w:r>
+    </w:p>
+    <w:p>
+      <w:pPr>
+        <w:pStyle w:val="a7"/>
+        <w:numPr>
+          <w:ilvl w:val="0"/>
+          <w:numId w:val="1"/>
+        </w:numPr>
+        <w:ind w:leftChars="0"/>
+      </w:pPr>
+      <w:r>
+        <w:t>Space</w:t>
+      </w:r>
+    </w:p>
+    <w:p>
+      <w:pPr>
+        <w:pStyle w:val="a7"/>
+        <w:numPr>
+          <w:ilvl w:val="0"/>
+          <w:numId w:val="1"/>
+        </w:numPr>
+        <w:ind w:leftChars="0"/>
+      </w:pPr>
+      <w:r>
+        <w:rPr>
+          <w:rFonts w:hint="eastAsia"/>
+        </w:rPr>
+        <w:t>P</w:t>
+      </w:r>
+      <w:r>
+        <w:t>lanet</w:t>
+      </w:r>
+    </w:p>
+    <w:p>
+      <w:pPr>
+        <w:pStyle w:val="a7"/>
+        <w:numPr>
+          <w:ilvl w:val="0"/>
+          <w:numId w:val="1"/>
+        </w:numPr>
+        <w:ind w:leftChars="0"/>
+      </w:pPr>
+      <w:r>
+        <w:rPr>
+          <w:rFonts w:hint="eastAsia"/>
+        </w:rPr>
+        <w:t>M</w:t>
+      </w:r>
+      <w:r>
+        <w:t>eteorites around (at least 200 random floating rocks)</w:t>
+      </w:r>
+    </w:p>
+    <w:p>
+      <w:pPr>
+        <w:pStyle w:val="a7"/>
+        <w:numPr>
+          <w:ilvl w:val="0"/>
+          <w:numId w:val="1"/>
+        </w:numPr>
+        <w:ind w:leftChars="0"/>
+      </w:pPr>
+      <w:r>
+        <w:rPr>
+          <w:rFonts w:hint="eastAsia"/>
+        </w:rPr>
+        <w:t>M</w:t>
+      </w:r>
+      <w:r>
+        <w:t>ultiple Space Vehicles near planet</w:t>
+      </w:r>
+    </w:p>
+    <w:p>
+      <w:pPr>
+        <w:pStyle w:val="a7"/>
+        <w:numPr>
+          <w:ilvl w:val="0"/>
+          <w:numId w:val="1"/>
+        </w:numPr>
+        <w:ind w:leftChars="0"/>
+      </w:pPr>
+      <w:r>
+        <w:rPr>
+          <w:rFonts w:hint="eastAsia"/>
+        </w:rPr>
+        <w:t>O</w:t>
+      </w:r>
+      <w:r>
+        <w:t>bject loading</w:t>
+      </w:r>
+    </w:p>
+    <w:p>
+      <w:pPr>
+        <w:pStyle w:val="a7"/>
+        <w:numPr>
+          <w:ilvl w:val="0"/>
+          <w:numId w:val="1"/>
+        </w:numPr>
+        <w:ind w:leftChars="0"/>
+      </w:pPr>
+      <w:r>
+        <w:rPr>
+          <w:rFonts w:hint="eastAsia"/>
+        </w:rPr>
+        <w:t>T</w:t>
+      </w:r>
+      <w:r>
+        <w:t>ransformation matrix</w:t>
+      </w:r>
+    </w:p>
+    <w:p>
+      <w:pPr>
+        <w:pStyle w:val="a7"/>
+        <w:numPr>
+          <w:ilvl w:val="0"/>
+          <w:numId w:val="1"/>
+        </w:numPr>
+        <w:ind w:leftChars="0"/>
+      </w:pPr>
+      <w:r>
+        <w:rPr>
+          <w:rFonts w:hint="eastAsia"/>
+        </w:rPr>
+        <w:t>L</w:t>
+      </w:r>
+      <w:r>
+        <w:t>ighting</w:t>
+      </w:r>
+    </w:p>
+    <w:p>
+      <w:pPr>
+        <w:pStyle w:val="a7"/>
+        <w:numPr>
+          <w:ilvl w:val="0"/>
+          <w:numId w:val="1"/>
+        </w:numPr>
+        <w:ind w:leftChars="0"/>
+      </w:pPr>
+      <w:r>
+        <w:rPr>
+          <w:rFonts w:hint="eastAsia"/>
+        </w:rPr>
+        <w:t>T</w:t>
+      </w:r>
+      <w:r>
+        <w:t>exture Mapping</w:t>
+      </w:r>
+    </w:p>
+    <w:p>
+      <w:pPr>
+        <w:pStyle w:val="a7"/>
+        <w:numPr>
+          <w:ilvl w:val="0"/>
+          <w:numId w:val="1"/>
+        </w:numPr>
+        <w:ind w:leftChars="0"/>
+      </w:pPr>
+      <w:r>
+        <w:t>Skybox</w:t>
+      </w:r>
+    </w:p>
+    <w:p>
+      <w:pPr>
+        <w:pStyle w:val="a7"/>
+        <w:numPr>
+          <w:ilvl w:val="0"/>
+          <w:numId w:val="1"/>
+        </w:numPr>
+        <w:ind w:leftChars="0"/>
+      </w:pPr>
       <w:r>
         <w:rPr>
           <w:rFonts w:hint="eastAsia"/>
@@ -46,6 +245,287 @@
         <w:t>S</w:t>
       </w:r>
       <w:r>
+        <w:t>hader</w:t>
+      </w:r>
+    </w:p>
+    <w:p>
+      <w:pPr>
+        <w:pStyle w:val="a7"/>
+        <w:numPr>
+          <w:ilvl w:val="0"/>
+          <w:numId w:val="1"/>
+        </w:numPr>
+        <w:ind w:leftChars="0"/>
+      </w:pPr>
+      <w:r>
+        <w:rPr>
+          <w:rFonts w:hint="eastAsia"/>
+        </w:rPr>
+        <w:t>I</w:t>
+      </w:r>
+      <w:r>
+        <w:t>nteraction</w:t>
+      </w:r>
+    </w:p>
+    <w:p>
+      <w:pPr>
+        <w:pStyle w:val="a7"/>
+        <w:numPr>
+          <w:ilvl w:val="0"/>
+          <w:numId w:val="1"/>
+        </w:numPr>
+        <w:ind w:leftChars="0"/>
+      </w:pPr>
+      <w:r>
+        <w:t xml:space="preserve">The planet and the local space vehicles should do </w:t>
+      </w:r>
+      <w:r>
+        <w:rPr>
+          <w:b/>
+          <w:bCs/>
+        </w:rPr>
+        <w:t>self-rotation</w:t>
+      </w:r>
+      <w:r>
+        <w:t xml:space="preserve"> all the time.</w:t>
+      </w:r>
+      <w:r>
+        <w:t xml:space="preserve"> (Make UFO)</w:t>
+      </w:r>
+    </w:p>
+    <w:p>
+      <w:pPr>
+        <w:pStyle w:val="a7"/>
+        <w:numPr>
+          <w:ilvl w:val="0"/>
+          <w:numId w:val="1"/>
+        </w:numPr>
+        <w:ind w:leftChars="0"/>
+      </w:pPr>
+      <w:r>
+        <w:t>The local space vehicles should move in the horizontal axis all the time.</w:t>
+      </w:r>
+    </w:p>
+    <w:p>
+      <w:pPr>
+        <w:pStyle w:val="a7"/>
+        <w:numPr>
+          <w:ilvl w:val="0"/>
+          <w:numId w:val="1"/>
+        </w:numPr>
+        <w:ind w:leftChars="0"/>
+      </w:pPr>
+      <w:r>
+        <w:rPr>
+          <w:rFonts w:hint="eastAsia"/>
+        </w:rPr>
+        <w:t>S</w:t>
+      </w:r>
+      <w:r>
+        <w:t>kybox</w:t>
+      </w:r>
+    </w:p>
+    <w:p>
+      <w:pPr>
+        <w:pStyle w:val="a7"/>
+        <w:numPr>
+          <w:ilvl w:val="0"/>
+          <w:numId w:val="1"/>
+        </w:numPr>
+        <w:ind w:leftChars="0"/>
+      </w:pPr>
+      <w:r>
+        <w:t>Keyboard interaction</w:t>
+      </w:r>
+      <w:r>
+        <w:t xml:space="preserve"> – Light Parameters</w:t>
+      </w:r>
+    </w:p>
+    <w:p>
+      <w:pPr>
+        <w:pStyle w:val="a7"/>
+        <w:numPr>
+          <w:ilvl w:val="0"/>
+          <w:numId w:val="1"/>
+        </w:numPr>
+        <w:ind w:leftChars="0"/>
+      </w:pPr>
+      <w:r>
+        <w:rPr>
+          <w:rFonts w:hint="eastAsia"/>
+        </w:rPr>
+        <w:t>3</w:t>
+      </w:r>
+      <w:r>
+        <w:rPr>
+          <w:vertAlign w:val="superscript"/>
+        </w:rPr>
+        <w:t>rd</w:t>
+      </w:r>
+      <w:r>
+        <w:t xml:space="preserve">-person </w:t>
+      </w:r>
+      <w:r>
+        <w:t xml:space="preserve">player </w:t>
+      </w:r>
+      <w:r>
+        <w:t>view</w:t>
+      </w:r>
+    </w:p>
+    <w:p>
+      <w:pPr>
+        <w:pStyle w:val="a7"/>
+        <w:numPr>
+          <w:ilvl w:val="0"/>
+          <w:numId w:val="1"/>
+        </w:numPr>
+        <w:ind w:leftChars="0"/>
+      </w:pPr>
+      <w:r>
+        <w:rPr>
+          <w:rFonts w:hint="eastAsia"/>
+        </w:rPr>
+        <w:t>D</w:t>
+      </w:r>
+      <w:r>
+        <w:t xml:space="preserve">o </w:t>
+      </w:r>
+      <w:r>
+        <w:rPr>
+          <w:b/>
+          <w:bCs/>
+          <w:u w:val="single"/>
+        </w:rPr>
+        <w:t>normal mapping</w:t>
+      </w:r>
+      <w:r>
+        <w:t xml:space="preserve"> for the planet</w:t>
+      </w:r>
+    </w:p>
+    <w:p>
+      <w:pPr>
+        <w:pStyle w:val="a7"/>
+        <w:numPr>
+          <w:ilvl w:val="0"/>
+          <w:numId w:val="1"/>
+        </w:numPr>
+        <w:ind w:leftChars="0"/>
+      </w:pPr>
+      <w:r>
+        <w:t>Mouse. Use a mouse to control the rotation of the spacecraft. For example, if you move the mouse to the left, the head of the spacecraft will turn left.</w:t>
+      </w:r>
+    </w:p>
+    <w:p>
+      <w:pPr>
+        <w:pStyle w:val="a7"/>
+        <w:numPr>
+          <w:ilvl w:val="0"/>
+          <w:numId w:val="1"/>
+        </w:numPr>
+        <w:ind w:leftChars="0"/>
+      </w:pPr>
+      <w:r>
+        <w:rPr>
+          <w:rFonts w:hint="eastAsia"/>
+          <w:b/>
+          <w:bCs/>
+          <w:u w:val="single"/>
+        </w:rPr>
+        <w:t>U</w:t>
+      </w:r>
+      <w:r>
+        <w:rPr>
+          <w:b/>
+          <w:bCs/>
+          <w:u w:val="single"/>
+        </w:rPr>
+        <w:t>p, down, left, right</w:t>
+      </w:r>
+      <w:r>
+        <w:t xml:space="preserve"> or </w:t>
+      </w:r>
+      <w:r>
+        <w:rPr>
+          <w:color w:val="FF0000"/>
+        </w:rPr>
+        <w:t>{</w:t>
+      </w:r>
+      <w:r>
+        <w:rPr>
+          <w:color w:val="FF0000"/>
+        </w:rPr>
+        <w:t>WASD + Space/Shift for Up and Down</w:t>
+      </w:r>
+      <w:r>
+        <w:rPr>
+          <w:color w:val="FF0000"/>
+        </w:rPr>
+        <w:t>}</w:t>
+      </w:r>
+    </w:p>
+    <w:p>
+      <w:pPr>
+        <w:pStyle w:val="a7"/>
+        <w:numPr>
+          <w:ilvl w:val="0"/>
+          <w:numId w:val="1"/>
+        </w:numPr>
+        <w:ind w:leftChars="0"/>
+      </w:pPr>
+      <w:r>
+        <w:t>Other Light sources</w:t>
+      </w:r>
+    </w:p>
+    <w:p>
+      <w:pPr>
+        <w:pStyle w:val="a7"/>
+        <w:numPr>
+          <w:ilvl w:val="0"/>
+          <w:numId w:val="1"/>
+        </w:numPr>
+        <w:ind w:leftChars="0"/>
+      </w:pPr>
+      <w:r>
+        <w:rPr>
+          <w:rFonts w:hint="eastAsia"/>
+        </w:rPr>
+        <w:t>O</w:t>
+      </w:r>
+      <w:r>
+        <w:t>ther meaningful objects</w:t>
+      </w:r>
+    </w:p>
+    <w:p>
+      <w:pPr>
+        <w:pStyle w:val="a7"/>
+        <w:numPr>
+          <w:ilvl w:val="0"/>
+          <w:numId w:val="1"/>
+        </w:numPr>
+        <w:ind w:leftChars="0"/>
+        <w:rPr>
+          <w:rFonts w:hint="eastAsia"/>
+        </w:rPr>
+      </w:pPr>
+      <w:r>
+        <w:t>Meaningful interactions (such as collision/shooting)</w:t>
+      </w:r>
+    </w:p>
+    <w:p>
+      <w:pPr>
+        <w:rPr>
+          <w:rFonts w:hint="eastAsia"/>
+        </w:rPr>
+      </w:pPr>
+    </w:p>
+    <w:p>
+      <w:r>
+        <w:rPr>
+          <w:rFonts w:hint="eastAsia"/>
+        </w:rPr>
+        <w:t>S</w:t>
+      </w:r>
+      <w:r>
         <w:t>cenes:</w:t>
       </w:r>
     </w:p>
@@ -214,6 +694,7 @@
           <w:b/>
           <w:bCs/>
         </w:rPr>
+        <w:lastRenderedPageBreak/>
         <w:t>-</w:t>
       </w:r>
       <w:r>
@@ -518,6 +999,141 @@
     </w:sectPr>
   </w:body>
 </w:document>
+</file>
+
+<file path=word/endnotes.xml><?xml version="1.0" encoding="utf-8"?>
+<w:endnotes xmlns:wpc="http://schemas.microsoft.com/office/word/2010/wordprocessingCanvas" xmlns:cx="http://schemas.microsoft.com/office/drawing/2014/chartex" xmlns:cx1="http://schemas.microsoft.com/office/drawing/2015/9/8/chartex" xmlns:cx2="http://schemas.microsoft.com/office/drawing/2015/10/21/chartex" xmlns:cx3="http://schemas.microsoft.com/office/drawing/2016/5/9/chartex" xmlns:cx4="http://schemas.microsoft.com/office/drawing/2016/5/10/chartex" xmlns:cx5="http://schemas.microsoft.com/office/drawing/2016/5/11/chartex" xmlns:cx6="http://schemas.microsoft.com/office/drawing/2016/5/12/chartex" xmlns:cx7="http://schemas.microsoft.com/office/drawing/2016/5/13/chartex" xmlns:cx8="http://schemas.microsoft.com/office/drawing/2016/5/14/chartex" xmlns:mc="http://schemas.openxmlformats.org/markup-compatibility/2006" xmlns:aink="http://schemas.microsoft.com/office/drawing/2016/ink" xmlns:am3d="http://schemas.microsoft.com/office/drawing/2017/model3d" xmlns:o="urn:schemas-microsoft-com:office:office" xmlns:oel="http://schemas.microsoft.com/office/2019/extlst" xmlns:r="http://schemas.openxmlformats.org/officeDocument/2006/relationships" xmlns:m="http://schemas.openxmlformats.org/officeDocument/2006/math" xmlns:v="urn:schemas-microsoft-com:vml" xmlns:wp14="http://schemas.microsoft.com/office/word/2010/wordprocessingDrawing" xmlns:wp="http://schemas.openxmlformats.org/drawingml/2006/wordprocessingDrawing" xmlns:w10="urn:schemas-microsoft-com:office:word" xmlns:w="http://schemas.openxmlformats.org/wordprocessingml/2006/main" xmlns:w14="http://schemas.microsoft.com/office/word/2010/wordml" xmlns:w15="http://schemas.microsoft.com/office/word/2012/wordml" xmlns:w16cex="http://schemas.microsoft.com/office/word/2018/wordml/cex" xmlns:w16cid="http://schemas.microsoft.com/office/word/2016/wordml/cid" xmlns:w16="http://schemas.microsoft.com/office/word/2018/wordml" xmlns:w16sdtdh="http://schemas.microsoft.com/office/word/2020/wordml/sdtdatahash" xmlns:w16se="http://schemas.microsoft.com/office/word/2015/wordml/symex" xmlns:wpg="http://schemas.microsoft.com/office/word/2010/wordprocessingGroup" xmlns:wpi="http://schemas.microsoft.com/office/word/2010/wordprocessingInk" xmlns:wne="http://schemas.microsoft.com/office/word/2006/wordml" xmlns:wps="http://schemas.microsoft.com/office/word/2010/wordprocessingShape" mc:Ignorable="w14 w15 w16se w16cid w16 w16cex w16sdtdh wp14">
+  <w:endnote w:type="separator" w:id="-1">
+    <w:p>
+      <w:r>
+        <w:separator/>
+      </w:r>
+    </w:p>
+  </w:endnote>
+  <w:endnote w:type="continuationSeparator" w:id="0">
+    <w:p>
+      <w:r>
+        <w:continuationSeparator/>
+      </w:r>
+    </w:p>
+  </w:endnote>
+</w:endnotes>
+</file>
+
+<file path=word/footnotes.xml><?xml version="1.0" encoding="utf-8"?>
+<w:footnotes xmlns:wpc="http://schemas.microsoft.com/office/word/2010/wordprocessingCanvas" xmlns:cx="http://schemas.microsoft.com/office/drawing/2014/chartex" xmlns:cx1="http://schemas.microsoft.com/office/drawing/2015/9/8/chartex" xmlns:cx2="http://schemas.microsoft.com/office/drawing/2015/10/21/chartex" xmlns:cx3="http://schemas.microsoft.com/office/drawing/2016/5/9/chartex" xmlns:cx4="http://schemas.microsoft.com/office/drawing/2016/5/10/chartex" xmlns:cx5="http://schemas.microsoft.com/office/drawing/2016/5/11/chartex" xmlns:cx6="http://schemas.microsoft.com/office/drawing/2016/5/12/chartex" xmlns:cx7="http://schemas.microsoft.com/office/drawing/2016/5/13/chartex" xmlns:cx8="http://schemas.microsoft.com/office/drawing/2016/5/14/chartex" xmlns:mc="http://schemas.openxmlformats.org/markup-compatibility/2006" xmlns:aink="http://schemas.microsoft.com/office/drawing/2016/ink" xmlns:am3d="http://schemas.microsoft.com/office/drawing/2017/model3d" xmlns:o="urn:schemas-microsoft-com:office:office" xmlns:oel="http://schemas.microsoft.com/office/2019/extlst" xmlns:r="http://schemas.openxmlformats.org/officeDocument/2006/relationships" xmlns:m="http://schemas.openxmlformats.org/officeDocument/2006/math" xmlns:v="urn:schemas-microsoft-com:vml" xmlns:wp14="http://schemas.microsoft.com/office/word/2010/wordprocessingDrawing" xmlns:wp="http://schemas.openxmlformats.org/drawingml/2006/wordprocessingDrawing" xmlns:w10="urn:schemas-microsoft-com:office:word" xmlns:w="http://schemas.openxmlformats.org/wordprocessingml/2006/main" xmlns:w14="http://schemas.microsoft.com/office/word/2010/wordml" xmlns:w15="http://schemas.microsoft.com/office/word/2012/wordml" xmlns:w16cex="http://schemas.microsoft.com/office/word/2018/wordml/cex" xmlns:w16cid="http://schemas.microsoft.com/office/word/2016/wordml/cid" xmlns:w16="http://schemas.microsoft.com/office/word/2018/wordml" xmlns:w16sdtdh="http://schemas.microsoft.com/office/word/2020/wordml/sdtdatahash" xmlns:w16se="http://schemas.microsoft.com/office/word/2015/wordml/symex" xmlns:wpg="http://schemas.microsoft.com/office/word/2010/wordprocessingGroup" xmlns:wpi="http://schemas.microsoft.com/office/word/2010/wordprocessingInk" xmlns:wne="http://schemas.microsoft.com/office/word/2006/wordml" xmlns:wps="http://schemas.microsoft.com/office/word/2010/wordprocessingShape" mc:Ignorable="w14 w15 w16se w16cid w16 w16cex w16sdtdh wp14">
+  <w:footnote w:type="separator" w:id="-1">
+    <w:p>
+      <w:r>
+        <w:separator/>
+      </w:r>
+    </w:p>
+  </w:footnote>
+  <w:footnote w:type="continuationSeparator" w:id="0">
+    <w:p>
+      <w:r>
+        <w:continuationSeparator/>
+      </w:r>
+    </w:p>
+  </w:footnote>
+</w:footnotes>
+</file>
+
+<file path=word/numbering.xml><?xml version="1.0" encoding="utf-8"?>
+<w:numbering xmlns:wpc="http://schemas.microsoft.com/office/word/2010/wordprocessingCanvas" xmlns:cx="http://schemas.microsoft.com/office/drawing/2014/chartex" xmlns:cx1="http://schemas.microsoft.com/office/drawing/2015/9/8/chartex" xmlns:cx2="http://schemas.microsoft.com/office/drawing/2015/10/21/chartex" xmlns:cx3="http://schemas.microsoft.com/office/drawing/2016/5/9/chartex" xmlns:cx4="http://schemas.microsoft.com/office/drawing/2016/5/10/chartex" xmlns:cx5="http://schemas.microsoft.com/office/drawing/2016/5/11/chartex" xmlns:cx6="http://schemas.microsoft.com/office/drawing/2016/5/12/chartex" xmlns:cx7="http://schemas.microsoft.com/office/drawing/2016/5/13/chartex" xmlns:cx8="http://schemas.microsoft.com/office/drawing/2016/5/14/chartex" xmlns:mc="http://schemas.openxmlformats.org/markup-compatibility/2006" xmlns:aink="http://schemas.microsoft.com/office/drawing/2016/ink" xmlns:am3d="http://schemas.microsoft.com/office/drawing/2017/model3d" xmlns:o="urn:schemas-microsoft-com:office:office" xmlns:oel="http://schemas.microsoft.com/office/2019/extlst" xmlns:r="http://schemas.openxmlformats.org/officeDocument/2006/relationships" xmlns:m="http://schemas.openxmlformats.org/officeDocument/2006/math" xmlns:v="urn:schemas-microsoft-com:vml" xmlns:wp14="http://schemas.microsoft.com/office/word/2010/wordprocessingDrawing" xmlns:wp="http://schemas.openxmlformats.org/drawingml/2006/wordprocessingDrawing" xmlns:w10="urn:schemas-microsoft-com:office:word" xmlns:w="http://schemas.openxmlformats.org/wordprocessingml/2006/main" xmlns:w14="http://schemas.microsoft.com/office/word/2010/wordml" xmlns:w15="http://schemas.microsoft.com/office/word/2012/wordml" xmlns:w16cex="http://schemas.microsoft.com/office/word/2018/wordml/cex" xmlns:w16cid="http://schemas.microsoft.com/office/word/2016/wordml/cid" xmlns:w16="http://schemas.microsoft.com/office/word/2018/wordml" xmlns:w16sdtdh="http://schemas.microsoft.com/office/word/2020/wordml/sdtdatahash" xmlns:w16se="http://schemas.microsoft.com/office/word/2015/wordml/symex" xmlns:wpg="http://schemas.microsoft.com/office/word/2010/wordprocessingGroup" xmlns:wpi="http://schemas.microsoft.com/office/word/2010/wordprocessingInk" xmlns:wne="http://schemas.microsoft.com/office/word/2006/wordml" xmlns:wps="http://schemas.microsoft.com/office/word/2010/wordprocessingShape" mc:Ignorable="w14 w15 w16se w16cid w16 w16cex w16sdtdh wp14">
+  <w:abstractNum w:abstractNumId="0" w15:restartNumberingAfterBreak="0">
+    <w:nsid w:val="31C460C3"/>
+    <w:multiLevelType w:val="hybridMultilevel"/>
+    <w:tmpl w:val="38FEB5C2"/>
+    <w:lvl w:ilvl="0" w:tplc="D3D8AB90">
+      <w:start w:val="1"/>
+      <w:numFmt w:val="decimal"/>
+      <w:lvlText w:val="%1."/>
+      <w:lvlJc w:val="left"/>
+      <w:pPr>
+        <w:ind w:left="360" w:hanging="360"/>
+      </w:pPr>
+      <w:rPr>
+        <w:rFonts w:hint="default"/>
+      </w:rPr>
+    </w:lvl>
+    <w:lvl w:ilvl="1" w:tplc="04090019" w:tentative="1">
+      <w:start w:val="1"/>
+      <w:numFmt w:val="ideographTraditional"/>
+      <w:lvlText w:val="%2、"/>
+      <w:lvlJc w:val="left"/>
+      <w:pPr>
+        <w:ind w:left="960" w:hanging="480"/>
+      </w:pPr>
+    </w:lvl>
+    <w:lvl w:ilvl="2" w:tplc="0409001B" w:tentative="1">
+      <w:start w:val="1"/>
+      <w:numFmt w:val="lowerRoman"/>
+      <w:lvlText w:val="%3."/>
+      <w:lvlJc w:val="right"/>
+      <w:pPr>
+        <w:ind w:left="1440" w:hanging="480"/>
+      </w:pPr>
+    </w:lvl>
+    <w:lvl w:ilvl="3" w:tplc="0409000F" w:tentative="1">
+      <w:start w:val="1"/>
+      <w:numFmt w:val="decimal"/>
+      <w:lvlText w:val="%4."/>
+      <w:lvlJc w:val="left"/>
+      <w:pPr>
+        <w:ind w:left="1920" w:hanging="480"/>
+      </w:pPr>
+    </w:lvl>
+    <w:lvl w:ilvl="4" w:tplc="04090019" w:tentative="1">
+      <w:start w:val="1"/>
+      <w:numFmt w:val="ideographTraditional"/>
+      <w:lvlText w:val="%5、"/>
+      <w:lvlJc w:val="left"/>
+      <w:pPr>
+        <w:ind w:left="2400" w:hanging="480"/>
+      </w:pPr>
+    </w:lvl>
+    <w:lvl w:ilvl="5" w:tplc="0409001B" w:tentative="1">
+      <w:start w:val="1"/>
+      <w:numFmt w:val="lowerRoman"/>
+      <w:lvlText w:val="%6."/>
+      <w:lvlJc w:val="right"/>
+      <w:pPr>
+        <w:ind w:left="2880" w:hanging="480"/>
+      </w:pPr>
+    </w:lvl>
+    <w:lvl w:ilvl="6" w:tplc="0409000F" w:tentative="1">
+      <w:start w:val="1"/>
+      <w:numFmt w:val="decimal"/>
+      <w:lvlText w:val="%7."/>
+      <w:lvlJc w:val="left"/>
+      <w:pPr>
+        <w:ind w:left="3360" w:hanging="480"/>
+      </w:pPr>
+    </w:lvl>
+    <w:lvl w:ilvl="7" w:tplc="04090019" w:tentative="1">
+      <w:start w:val="1"/>
+      <w:numFmt w:val="ideographTraditional"/>
+      <w:lvlText w:val="%8、"/>
+      <w:lvlJc w:val="left"/>
+      <w:pPr>
+        <w:ind w:left="3840" w:hanging="480"/>
+      </w:pPr>
+    </w:lvl>
+    <w:lvl w:ilvl="8" w:tplc="0409001B" w:tentative="1">
+      <w:start w:val="1"/>
+      <w:numFmt w:val="lowerRoman"/>
+      <w:lvlText w:val="%9."/>
+      <w:lvlJc w:val="right"/>
+      <w:pPr>
+        <w:ind w:left="4320" w:hanging="480"/>
+      </w:pPr>
+    </w:lvl>
+  </w:abstractNum>
+  <w:num w:numId="1" w16cid:durableId="813764164">
+    <w:abstractNumId w:val="0"/>
+  </w:num>
+</w:numbering>
 </file>
 
 <file path=word/styles.xml><?xml version="1.0" encoding="utf-8"?>
@@ -912,20 +1528,20 @@
     <w:lsdException w:name="Unresolved Mention" w:semiHidden="1" w:unhideWhenUsed="1"/>
     <w:lsdException w:name="Smart Link" w:semiHidden="1" w:unhideWhenUsed="1"/>
   </w:latentStyles>
-  <w:style w:type="paragraph" w:default="1" w:styleId="Normal">
+  <w:style w:type="paragraph" w:default="1" w:styleId="a">
     <w:name w:val="Normal"/>
     <w:qFormat/>
     <w:pPr>
       <w:widowControl w:val="0"/>
     </w:pPr>
   </w:style>
-  <w:style w:type="character" w:default="1" w:styleId="DefaultParagraphFont">
+  <w:style w:type="character" w:default="1" w:styleId="a0">
     <w:name w:val="Default Paragraph Font"/>
     <w:uiPriority w:val="1"/>
     <w:semiHidden/>
     <w:unhideWhenUsed/>
   </w:style>
-  <w:style w:type="table" w:default="1" w:styleId="TableNormal">
+  <w:style w:type="table" w:default="1" w:styleId="a1">
     <w:name w:val="Normal Table"/>
     <w:uiPriority w:val="99"/>
     <w:semiHidden/>
@@ -940,11 +1556,81 @@
       </w:tblCellMar>
     </w:tblPr>
   </w:style>
-  <w:style w:type="numbering" w:default="1" w:styleId="NoList">
+  <w:style w:type="numbering" w:default="1" w:styleId="a2">
     <w:name w:val="No List"/>
     <w:uiPriority w:val="99"/>
     <w:semiHidden/>
     <w:unhideWhenUsed/>
+  </w:style>
+  <w:style w:type="paragraph" w:styleId="a3">
+    <w:name w:val="header"/>
+    <w:basedOn w:val="a"/>
+    <w:link w:val="a4"/>
+    <w:uiPriority w:val="99"/>
+    <w:unhideWhenUsed/>
+    <w:rsid w:val="005474B0"/>
+    <w:pPr>
+      <w:tabs>
+        <w:tab w:val="center" w:pos="4153"/>
+        <w:tab w:val="right" w:pos="8306"/>
+      </w:tabs>
+      <w:snapToGrid w:val="0"/>
+    </w:pPr>
+    <w:rPr>
+      <w:sz w:val="20"/>
+      <w:szCs w:val="20"/>
+    </w:rPr>
+  </w:style>
+  <w:style w:type="character" w:customStyle="1" w:styleId="a4">
+    <w:name w:val="頁首 字元"/>
+    <w:basedOn w:val="a0"/>
+    <w:link w:val="a3"/>
+    <w:uiPriority w:val="99"/>
+    <w:rsid w:val="005474B0"/>
+    <w:rPr>
+      <w:sz w:val="20"/>
+      <w:szCs w:val="20"/>
+    </w:rPr>
+  </w:style>
+  <w:style w:type="paragraph" w:styleId="a5">
+    <w:name w:val="footer"/>
+    <w:basedOn w:val="a"/>
+    <w:link w:val="a6"/>
+    <w:uiPriority w:val="99"/>
+    <w:unhideWhenUsed/>
+    <w:rsid w:val="005474B0"/>
+    <w:pPr>
+      <w:tabs>
+        <w:tab w:val="center" w:pos="4153"/>
+        <w:tab w:val="right" w:pos="8306"/>
+      </w:tabs>
+      <w:snapToGrid w:val="0"/>
+    </w:pPr>
+    <w:rPr>
+      <w:sz w:val="20"/>
+      <w:szCs w:val="20"/>
+    </w:rPr>
+  </w:style>
+  <w:style w:type="character" w:customStyle="1" w:styleId="a6">
+    <w:name w:val="頁尾 字元"/>
+    <w:basedOn w:val="a0"/>
+    <w:link w:val="a5"/>
+    <w:uiPriority w:val="99"/>
+    <w:rsid w:val="005474B0"/>
+    <w:rPr>
+      <w:sz w:val="20"/>
+      <w:szCs w:val="20"/>
+    </w:rPr>
+  </w:style>
+  <w:style w:type="paragraph" w:styleId="a7">
+    <w:name w:val="List Paragraph"/>
+    <w:basedOn w:val="a"/>
+    <w:uiPriority w:val="34"/>
+    <w:qFormat/>
+    <w:rsid w:val="005474B0"/>
+    <w:pPr>
+      <w:ind w:leftChars="200" w:left="480"/>
+    </w:pPr>
   </w:style>
 </w:styles>
 </file>

</xml_diff>

<commit_message>
Deleted sun and moon and repeating grass, mud and trees\nChanged original tiger obj to spacecraft, but the spacecraft & camera not aligned properly
</commit_message>
<xml_diff>
--- a/Course Project Ideas.docx
+++ b/Course Project Ideas.docx
@@ -40,7 +40,15 @@
     </w:p>
     <w:p>
       <w:r>
-        <w:t>Wong Tak Kai</w:t>
+        <w:t xml:space="preserve">Wong </w:t>
+      </w:r>
+      <w:proofErr w:type="spellStart"/>
+      <w:r>
+        <w:t>Tak</w:t>
+      </w:r>
+      <w:proofErr w:type="spellEnd"/>
+      <w:r>
+        <w:t xml:space="preserve"> Kai</w:t>
       </w:r>
       <w:r>
         <w:t xml:space="preserve"> 1155126532</w:t>
@@ -48,6 +56,46 @@
     </w:p>
     <w:p/>
     <w:p>
+      <w:r>
+        <w:rPr>
+          <w:rFonts w:hint="eastAsia"/>
+        </w:rPr>
+        <w:t>T</w:t>
+      </w:r>
+      <w:r>
+        <w:t>imothy’s notes to Taka:</w:t>
+      </w:r>
+    </w:p>
+    <w:p>
+      <w:pPr>
+        <w:rPr>
+          <w:color w:val="FF0000"/>
+        </w:rPr>
+      </w:pPr>
+      <w:r>
+        <w:rPr>
+          <w:rFonts w:hint="eastAsia"/>
+          <w:color w:val="FF0000"/>
+          <w:highlight w:val="yellow"/>
+        </w:rPr>
+        <w:t>N</w:t>
+      </w:r>
+      <w:r>
+        <w:rPr>
+          <w:color w:val="FF0000"/>
+          <w:highlight w:val="yellow"/>
+        </w:rPr>
+        <w:t>eed help aligning the spaceship with camera and movement properly!!!</w:t>
+      </w:r>
+    </w:p>
+    <w:p>
+      <w:pPr>
+        <w:rPr>
+          <w:rFonts w:hint="eastAsia"/>
+        </w:rPr>
+      </w:pPr>
+    </w:p>
+    <w:p>
       <w:pPr>
         <w:rPr>
           <w:b/>
@@ -287,10 +335,7 @@
         <w:t>self-rotation</w:t>
       </w:r>
       <w:r>
-        <w:t xml:space="preserve"> all the time.</w:t>
-      </w:r>
-      <w:r>
-        <w:t xml:space="preserve"> (Make UFO)</w:t>
+        <w:t xml:space="preserve"> all the time. (Make UFO)</w:t>
       </w:r>
     </w:p>
     <w:p>
@@ -335,10 +380,7 @@
         <w:ind w:leftChars="0"/>
       </w:pPr>
       <w:r>
-        <w:t>Keyboard interaction</w:t>
-      </w:r>
-      <w:r>
-        <w:t xml:space="preserve"> – Light Parameters</w:t>
+        <w:t>Keyboard interaction – Light Parameters</w:t>
       </w:r>
     </w:p>
     <w:p>
@@ -503,21 +545,12 @@
           <w:numId w:val="1"/>
         </w:numPr>
         <w:ind w:leftChars="0"/>
-        <w:rPr>
-          <w:rFonts w:hint="eastAsia"/>
-        </w:rPr>
       </w:pPr>
       <w:r>
         <w:t>Meaningful interactions (such as collision/shooting)</w:t>
       </w:r>
     </w:p>
-    <w:p>
-      <w:pPr>
-        <w:rPr>
-          <w:rFonts w:hint="eastAsia"/>
-        </w:rPr>
-      </w:pPr>
-    </w:p>
+    <w:p/>
     <w:p>
       <w:r>
         <w:rPr>
@@ -632,6 +665,7 @@
           <w:b/>
           <w:bCs/>
         </w:rPr>
+        <w:lastRenderedPageBreak/>
         <w:t>- Asteroid Ring</w:t>
       </w:r>
     </w:p>
@@ -694,7 +728,6 @@
           <w:b/>
           <w:bCs/>
         </w:rPr>
-        <w:lastRenderedPageBreak/>
         <w:t>-</w:t>
       </w:r>
       <w:r>

</xml_diff>

<commit_message>
Updated sizes and fake skybox dummy
</commit_message>
<xml_diff>
--- a/Course Project Ideas.docx
+++ b/Course Project Ideas.docx
@@ -311,6 +311,141 @@
           <w:numId w:val="2"/>
         </w:numPr>
         <w:ind w:leftChars="0"/>
+        <w:rPr>
+          <w:highlight w:val="yellow"/>
+        </w:rPr>
+      </w:pPr>
+      <w:r>
+        <w:rPr>
+          <w:highlight w:val="yellow"/>
+        </w:rPr>
+        <w:t>Fake Skybox</w:t>
+      </w:r>
+    </w:p>
+    <w:p>
+      <w:pPr>
+        <w:pStyle w:val="a7"/>
+        <w:numPr>
+          <w:ilvl w:val="0"/>
+          <w:numId w:val="2"/>
+        </w:numPr>
+        <w:ind w:leftChars="0"/>
+        <w:rPr>
+          <w:highlight w:val="yellow"/>
+        </w:rPr>
+      </w:pPr>
+      <w:r>
+        <w:rPr>
+          <w:rFonts w:hint="eastAsia"/>
+          <w:highlight w:val="yellow"/>
+        </w:rPr>
+        <w:t>A</w:t>
+      </w:r>
+      <w:r>
+        <w:rPr>
+          <w:highlight w:val="yellow"/>
+        </w:rPr>
+        <w:t>dd Sun back (with horizontal ring rotation)</w:t>
+      </w:r>
+    </w:p>
+    <w:p>
+      <w:pPr>
+        <w:pStyle w:val="a7"/>
+        <w:numPr>
+          <w:ilvl w:val="1"/>
+          <w:numId w:val="2"/>
+        </w:numPr>
+        <w:ind w:leftChars="0"/>
+        <w:rPr>
+          <w:highlight w:val="yellow"/>
+        </w:rPr>
+      </w:pPr>
+      <w:r>
+        <w:rPr>
+          <w:highlight w:val="yellow"/>
+        </w:rPr>
+        <w:t xml:space="preserve">Sun </w:t>
+      </w:r>
+      <w:r>
+        <w:rPr>
+          <w:rFonts w:hint="eastAsia"/>
+          <w:highlight w:val="yellow"/>
+        </w:rPr>
+        <w:t>L</w:t>
+      </w:r>
+      <w:r>
+        <w:rPr>
+          <w:highlight w:val="yellow"/>
+        </w:rPr>
+        <w:t>ight</w:t>
+      </w:r>
+    </w:p>
+    <w:p>
+      <w:pPr>
+        <w:ind w:left="480"/>
+        <w:rPr>
+          <w:rFonts w:hint="eastAsia"/>
+        </w:rPr>
+      </w:pPr>
+    </w:p>
+    <w:p>
+      <w:pPr>
+        <w:pStyle w:val="a7"/>
+        <w:numPr>
+          <w:ilvl w:val="0"/>
+          <w:numId w:val="2"/>
+        </w:numPr>
+        <w:ind w:leftChars="0"/>
+      </w:pPr>
+      <w:r>
+        <w:rPr>
+          <w:rFonts w:hint="eastAsia"/>
+        </w:rPr>
+        <w:t>A</w:t>
+      </w:r>
+      <w:r>
+        <w:t>dd shooting and projectile collisions</w:t>
+      </w:r>
+    </w:p>
+    <w:p>
+      <w:pPr>
+        <w:pStyle w:val="a7"/>
+        <w:numPr>
+          <w:ilvl w:val="0"/>
+          <w:numId w:val="2"/>
+        </w:numPr>
+        <w:ind w:leftChars="0"/>
+        <w:rPr>
+          <w:rFonts w:hint="eastAsia"/>
+        </w:rPr>
+      </w:pPr>
+      <w:r>
+        <w:rPr>
+          <w:rFonts w:hint="eastAsia"/>
+        </w:rPr>
+        <w:t>R</w:t>
+      </w:r>
+      <w:r>
+        <w:t>emove dashing by UFOs</w:t>
+      </w:r>
+    </w:p>
+    <w:p>
+      <w:pPr>
+        <w:ind w:left="480"/>
+        <w:rPr>
+          <w:rFonts w:hint="eastAsia"/>
+          <w:highlight w:val="yellow"/>
+        </w:rPr>
+      </w:pPr>
+    </w:p>
+    <w:p>
+      <w:pPr>
+        <w:pStyle w:val="a7"/>
+        <w:numPr>
+          <w:ilvl w:val="0"/>
+          <w:numId w:val="2"/>
+        </w:numPr>
+        <w:ind w:leftChars="0"/>
       </w:pPr>
       <w:r>
         <w:t>UFOs spawn according to a ring of SPHERE instead of circle</w:t>
@@ -329,6 +464,33 @@
         <w:rPr>
           <w:rFonts w:hint="eastAsia"/>
         </w:rPr>
+        <w:t>U</w:t>
+      </w:r>
+      <w:r>
+        <w:t>FOs move towards tiger also in Y direction</w:t>
+      </w:r>
+    </w:p>
+    <w:p>
+      <w:pPr>
+        <w:ind w:left="480"/>
+        <w:rPr>
+          <w:rFonts w:hint="eastAsia"/>
+        </w:rPr>
+      </w:pPr>
+    </w:p>
+    <w:p>
+      <w:pPr>
+        <w:pStyle w:val="a7"/>
+        <w:numPr>
+          <w:ilvl w:val="0"/>
+          <w:numId w:val="2"/>
+        </w:numPr>
+        <w:ind w:leftChars="0"/>
+      </w:pPr>
+      <w:r>
+        <w:rPr>
+          <w:rFonts w:hint="eastAsia"/>
+        </w:rPr>
         <w:t>E</w:t>
       </w:r>
       <w:r>
@@ -356,21 +518,67 @@
     </w:p>
     <w:p>
       <w:pPr>
+        <w:ind w:left="480"/>
+      </w:pPr>
+    </w:p>
+    <w:p>
+      <w:pPr>
         <w:pStyle w:val="a7"/>
         <w:numPr>
           <w:ilvl w:val="0"/>
           <w:numId w:val="2"/>
         </w:numPr>
         <w:ind w:leftChars="0"/>
-      </w:pPr>
-      <w:r>
-        <w:rPr>
-          <w:rFonts w:hint="eastAsia"/>
+        <w:rPr>
+          <w:rFonts w:hint="eastAsia"/>
+        </w:rPr>
+      </w:pPr>
+      <w:r>
+        <w:rPr>
+          <w:rFonts w:hint="eastAsia"/>
+        </w:rPr>
+        <w:t>F</w:t>
+      </w:r>
+      <w:r>
+        <w:t>ire behind spaceship</w:t>
+      </w:r>
+    </w:p>
+    <w:p/>
+    <w:p>
+      <w:r>
+        <w:rPr>
+          <w:rFonts w:hint="eastAsia"/>
+        </w:rPr>
+        <w:t>T</w:t>
+      </w:r>
+      <w:r>
+        <w:t>AKA</w:t>
+      </w:r>
+    </w:p>
+    <w:p>
+      <w:pPr>
+        <w:pStyle w:val="a7"/>
+        <w:numPr>
+          <w:ilvl w:val="0"/>
+          <w:numId w:val="2"/>
+        </w:numPr>
+        <w:ind w:leftChars="0"/>
+        <w:rPr>
+          <w:highlight w:val="yellow"/>
+        </w:rPr>
+      </w:pPr>
+      <w:r>
+        <w:rPr>
+          <w:rFonts w:hint="eastAsia"/>
+          <w:highlight w:val="yellow"/>
         </w:rPr>
         <w:t>A</w:t>
       </w:r>
       <w:r>
-        <w:t>dd shooting and projectile collisions</w:t>
+        <w:rPr>
+          <w:highlight w:val="yellow"/>
+        </w:rPr>
+        <w:t>dd platform</w:t>
       </w:r>
     </w:p>
     <w:p>
@@ -382,21 +590,749 @@
         </w:numPr>
         <w:ind w:leftChars="0"/>
         <w:rPr>
-          <w:rFonts w:hint="eastAsia"/>
-        </w:rPr>
-      </w:pPr>
-      <w:r>
-        <w:rPr>
-          <w:rFonts w:hint="eastAsia"/>
+          <w:highlight w:val="yellow"/>
+        </w:rPr>
+      </w:pPr>
+      <w:r>
+        <w:rPr>
+          <w:highlight w:val="yellow"/>
+        </w:rPr>
+        <w:t>(</w:t>
+      </w:r>
+      <w:r>
+        <w:rPr>
+          <w:highlight w:val="yellow"/>
+        </w:rPr>
+        <w:t>Add other space vehicles</w:t>
+      </w:r>
+      <w:r>
+        <w:rPr>
+          <w:highlight w:val="yellow"/>
+        </w:rPr>
+        <w:t>)</w:t>
+      </w:r>
+    </w:p>
+    <w:p>
+      <w:pPr>
+        <w:pStyle w:val="a7"/>
+        <w:numPr>
+          <w:ilvl w:val="0"/>
+          <w:numId w:val="2"/>
+        </w:numPr>
+        <w:ind w:leftChars="0"/>
+        <w:rPr>
+          <w:highlight w:val="yellow"/>
+        </w:rPr>
+      </w:pPr>
+      <w:r>
+        <w:rPr>
+          <w:rFonts w:hint="eastAsia"/>
+          <w:highlight w:val="yellow"/>
+        </w:rPr>
+        <w:t>A</w:t>
+      </w:r>
+      <w:r>
+        <w:rPr>
+          <w:highlight w:val="yellow"/>
+        </w:rPr>
+        <w:t>dd lighting</w:t>
+      </w:r>
+    </w:p>
+    <w:p>
+      <w:pPr>
+        <w:pStyle w:val="a7"/>
+        <w:numPr>
+          <w:ilvl w:val="0"/>
+          <w:numId w:val="2"/>
+        </w:numPr>
+        <w:ind w:leftChars="0"/>
+        <w:rPr>
+          <w:rFonts w:hint="eastAsia"/>
+        </w:rPr>
+      </w:pPr>
+      <w:r>
+        <w:rPr>
+          <w:rFonts w:hint="eastAsia"/>
+        </w:rPr>
+        <w:t>E</w:t>
+      </w:r>
+      <w:r>
+        <w:t>ngine Start</w:t>
+      </w:r>
+    </w:p>
+    <w:p/>
+    <w:p>
+      <w:pPr>
+        <w:rPr>
+          <w:b/>
+          <w:bCs/>
+        </w:rPr>
+      </w:pPr>
+      <w:r>
+        <w:rPr>
+          <w:rFonts w:hint="eastAsia"/>
+          <w:b/>
+          <w:bCs/>
         </w:rPr>
         <w:t>R</w:t>
       </w:r>
       <w:r>
-        <w:t>emove dashing by UFOs</w:t>
+        <w:rPr>
+          <w:b/>
+          <w:bCs/>
+        </w:rPr>
+        <w:t>equirements:</w:t>
+      </w:r>
+    </w:p>
+    <w:p>
+      <w:pPr>
+        <w:pStyle w:val="a7"/>
+        <w:numPr>
+          <w:ilvl w:val="0"/>
+          <w:numId w:val="1"/>
+        </w:numPr>
+        <w:ind w:leftChars="0"/>
+      </w:pPr>
+      <w:r>
+        <w:lastRenderedPageBreak/>
+        <w:t>Space</w:t>
+      </w:r>
+    </w:p>
+    <w:p>
+      <w:pPr>
+        <w:pStyle w:val="a7"/>
+        <w:numPr>
+          <w:ilvl w:val="0"/>
+          <w:numId w:val="1"/>
+        </w:numPr>
+        <w:ind w:leftChars="0"/>
+      </w:pPr>
+      <w:r>
+        <w:rPr>
+          <w:rFonts w:hint="eastAsia"/>
+        </w:rPr>
+        <w:t>P</w:t>
+      </w:r>
+      <w:r>
+        <w:t>lanet</w:t>
+      </w:r>
+    </w:p>
+    <w:p>
+      <w:pPr>
+        <w:pStyle w:val="a7"/>
+        <w:numPr>
+          <w:ilvl w:val="0"/>
+          <w:numId w:val="1"/>
+        </w:numPr>
+        <w:ind w:leftChars="0"/>
+        <w:rPr>
+          <w:highlight w:val="yellow"/>
+        </w:rPr>
+      </w:pPr>
+      <w:r>
+        <w:rPr>
+          <w:rFonts w:hint="eastAsia"/>
+          <w:highlight w:val="yellow"/>
+        </w:rPr>
+        <w:t>M</w:t>
+      </w:r>
+      <w:r>
+        <w:rPr>
+          <w:highlight w:val="yellow"/>
+        </w:rPr>
+        <w:t>eteorites around (at least 200 random floating rocks)</w:t>
+      </w:r>
+    </w:p>
+    <w:p>
+      <w:pPr>
+        <w:pStyle w:val="a7"/>
+        <w:numPr>
+          <w:ilvl w:val="0"/>
+          <w:numId w:val="1"/>
+        </w:numPr>
+        <w:ind w:leftChars="0"/>
+        <w:rPr>
+          <w:highlight w:val="yellow"/>
+        </w:rPr>
+      </w:pPr>
+      <w:r>
+        <w:rPr>
+          <w:rFonts w:hint="eastAsia"/>
+          <w:highlight w:val="yellow"/>
+        </w:rPr>
+        <w:t>M</w:t>
+      </w:r>
+      <w:r>
+        <w:rPr>
+          <w:highlight w:val="yellow"/>
+        </w:rPr>
+        <w:t>ultiple Space Vehicles near planet</w:t>
+      </w:r>
+    </w:p>
+    <w:p>
+      <w:pPr>
+        <w:pStyle w:val="a7"/>
+        <w:numPr>
+          <w:ilvl w:val="0"/>
+          <w:numId w:val="1"/>
+        </w:numPr>
+        <w:ind w:leftChars="0"/>
+        <w:rPr>
+          <w:highlight w:val="yellow"/>
+        </w:rPr>
+      </w:pPr>
+      <w:r>
+        <w:rPr>
+          <w:rFonts w:hint="eastAsia"/>
+          <w:highlight w:val="yellow"/>
+        </w:rPr>
+        <w:t>O</w:t>
+      </w:r>
+      <w:r>
+        <w:rPr>
+          <w:highlight w:val="yellow"/>
+        </w:rPr>
+        <w:t>bject loading</w:t>
+      </w:r>
+    </w:p>
+    <w:p>
+      <w:pPr>
+        <w:pStyle w:val="a7"/>
+        <w:numPr>
+          <w:ilvl w:val="0"/>
+          <w:numId w:val="1"/>
+        </w:numPr>
+        <w:ind w:leftChars="0"/>
+      </w:pPr>
+      <w:r>
+        <w:rPr>
+          <w:rFonts w:hint="eastAsia"/>
+        </w:rPr>
+        <w:t>T</w:t>
+      </w:r>
+      <w:r>
+        <w:t>ransformation matrix</w:t>
+      </w:r>
+    </w:p>
+    <w:p>
+      <w:pPr>
+        <w:pStyle w:val="a7"/>
+        <w:numPr>
+          <w:ilvl w:val="0"/>
+          <w:numId w:val="1"/>
+        </w:numPr>
+        <w:ind w:leftChars="0"/>
+      </w:pPr>
+      <w:r>
+        <w:rPr>
+          <w:rFonts w:hint="eastAsia"/>
+        </w:rPr>
+        <w:t>L</w:t>
+      </w:r>
+      <w:r>
+        <w:t>ighting</w:t>
+      </w:r>
+    </w:p>
+    <w:p>
+      <w:pPr>
+        <w:pStyle w:val="a7"/>
+        <w:numPr>
+          <w:ilvl w:val="0"/>
+          <w:numId w:val="1"/>
+        </w:numPr>
+        <w:ind w:leftChars="0"/>
+        <w:rPr>
+          <w:highlight w:val="yellow"/>
+        </w:rPr>
+      </w:pPr>
+      <w:r>
+        <w:rPr>
+          <w:rFonts w:hint="eastAsia"/>
+          <w:highlight w:val="yellow"/>
+        </w:rPr>
+        <w:t>T</w:t>
+      </w:r>
+      <w:r>
+        <w:rPr>
+          <w:highlight w:val="yellow"/>
+        </w:rPr>
+        <w:t>exture Mapping</w:t>
+      </w:r>
+    </w:p>
+    <w:p>
+      <w:pPr>
+        <w:pStyle w:val="a7"/>
+        <w:numPr>
+          <w:ilvl w:val="0"/>
+          <w:numId w:val="1"/>
+        </w:numPr>
+        <w:ind w:leftChars="0"/>
+      </w:pPr>
+      <w:r>
+        <w:t>Skybox</w:t>
+      </w:r>
+    </w:p>
+    <w:p>
+      <w:pPr>
+        <w:pStyle w:val="a7"/>
+        <w:numPr>
+          <w:ilvl w:val="0"/>
+          <w:numId w:val="1"/>
+        </w:numPr>
+        <w:ind w:leftChars="0"/>
+      </w:pPr>
+      <w:r>
+        <w:rPr>
+          <w:rFonts w:hint="eastAsia"/>
+        </w:rPr>
+        <w:t>S</w:t>
+      </w:r>
+      <w:r>
+        <w:t>hader</w:t>
+      </w:r>
+    </w:p>
+    <w:p>
+      <w:pPr>
+        <w:pStyle w:val="a7"/>
+        <w:numPr>
+          <w:ilvl w:val="0"/>
+          <w:numId w:val="1"/>
+        </w:numPr>
+        <w:ind w:leftChars="0"/>
+      </w:pPr>
+      <w:r>
+        <w:rPr>
+          <w:rFonts w:hint="eastAsia"/>
+        </w:rPr>
+        <w:t>I</w:t>
+      </w:r>
+      <w:r>
+        <w:t>nteraction</w:t>
+      </w:r>
+    </w:p>
+    <w:p>
+      <w:pPr>
+        <w:pStyle w:val="a7"/>
+        <w:numPr>
+          <w:ilvl w:val="0"/>
+          <w:numId w:val="1"/>
+        </w:numPr>
+        <w:ind w:leftChars="0"/>
+      </w:pPr>
+      <w:r>
+        <w:t xml:space="preserve">The planet and the local space vehicles should do </w:t>
+      </w:r>
+      <w:r>
+        <w:rPr>
+          <w:b/>
+          <w:bCs/>
+        </w:rPr>
+        <w:t>self-rotation</w:t>
+      </w:r>
+      <w:r>
+        <w:t xml:space="preserve"> all the time. (Make UFO)</w:t>
+      </w:r>
+    </w:p>
+    <w:p>
+      <w:pPr>
+        <w:pStyle w:val="a7"/>
+        <w:numPr>
+          <w:ilvl w:val="0"/>
+          <w:numId w:val="1"/>
+        </w:numPr>
+        <w:ind w:leftChars="0"/>
+      </w:pPr>
+      <w:r>
+        <w:t>The local space vehicles should move in the horizontal axis all the time.</w:t>
+      </w:r>
+    </w:p>
+    <w:p>
+      <w:pPr>
+        <w:pStyle w:val="a7"/>
+        <w:numPr>
+          <w:ilvl w:val="0"/>
+          <w:numId w:val="1"/>
+        </w:numPr>
+        <w:ind w:leftChars="0"/>
+      </w:pPr>
+      <w:r>
+        <w:rPr>
+          <w:rFonts w:hint="eastAsia"/>
+        </w:rPr>
+        <w:t>S</w:t>
+      </w:r>
+      <w:r>
+        <w:t>kybox</w:t>
+      </w:r>
+    </w:p>
+    <w:p>
+      <w:pPr>
+        <w:pStyle w:val="a7"/>
+        <w:numPr>
+          <w:ilvl w:val="0"/>
+          <w:numId w:val="1"/>
+        </w:numPr>
+        <w:ind w:leftChars="0"/>
+      </w:pPr>
+      <w:r>
+        <w:t>Keyboard interaction – Light Parameters</w:t>
+      </w:r>
+    </w:p>
+    <w:p>
+      <w:pPr>
+        <w:pStyle w:val="a7"/>
+        <w:numPr>
+          <w:ilvl w:val="0"/>
+          <w:numId w:val="1"/>
+        </w:numPr>
+        <w:ind w:leftChars="0"/>
+      </w:pPr>
+      <w:r>
+        <w:rPr>
+          <w:rFonts w:hint="eastAsia"/>
+        </w:rPr>
+        <w:t>3</w:t>
+      </w:r>
+      <w:r>
+        <w:rPr>
+          <w:vertAlign w:val="superscript"/>
+        </w:rPr>
+        <w:t>rd</w:t>
+      </w:r>
+      <w:r>
+        <w:t xml:space="preserve">-person </w:t>
+      </w:r>
+      <w:r>
+        <w:t xml:space="preserve">player </w:t>
+      </w:r>
+      <w:r>
+        <w:t>view</w:t>
+      </w:r>
+    </w:p>
+    <w:p>
+      <w:pPr>
+        <w:pStyle w:val="a7"/>
+        <w:numPr>
+          <w:ilvl w:val="0"/>
+          <w:numId w:val="1"/>
+        </w:numPr>
+        <w:ind w:leftChars="0"/>
+      </w:pPr>
+      <w:r>
+        <w:rPr>
+          <w:rFonts w:hint="eastAsia"/>
+        </w:rPr>
+        <w:t>D</w:t>
+      </w:r>
+      <w:r>
+        <w:t xml:space="preserve">o </w:t>
+      </w:r>
+      <w:r>
+        <w:rPr>
+          <w:b/>
+          <w:bCs/>
+          <w:u w:val="single"/>
+        </w:rPr>
+        <w:t>normal mapping</w:t>
+      </w:r>
+      <w:r>
+        <w:t xml:space="preserve"> for the planet</w:t>
+      </w:r>
+    </w:p>
+    <w:p>
+      <w:pPr>
+        <w:pStyle w:val="a7"/>
+        <w:numPr>
+          <w:ilvl w:val="0"/>
+          <w:numId w:val="1"/>
+        </w:numPr>
+        <w:ind w:leftChars="0"/>
+      </w:pPr>
+      <w:r>
+        <w:t>Mouse. Use a mouse to control the rotation of the spacecraft. For example, if you move the mouse to the left, the head of the spacecraft will turn left.</w:t>
+      </w:r>
+    </w:p>
+    <w:p>
+      <w:pPr>
+        <w:pStyle w:val="a7"/>
+        <w:numPr>
+          <w:ilvl w:val="0"/>
+          <w:numId w:val="1"/>
+        </w:numPr>
+        <w:ind w:leftChars="0"/>
+      </w:pPr>
+      <w:r>
+        <w:rPr>
+          <w:rFonts w:hint="eastAsia"/>
+          <w:b/>
+          <w:bCs/>
+          <w:u w:val="single"/>
+        </w:rPr>
+        <w:t>U</w:t>
+      </w:r>
+      <w:r>
+        <w:rPr>
+          <w:b/>
+          <w:bCs/>
+          <w:u w:val="single"/>
+        </w:rPr>
+        <w:t>p, down, left, right</w:t>
+      </w:r>
+      <w:r>
+        <w:t xml:space="preserve"> or </w:t>
+      </w:r>
+      <w:r>
+        <w:rPr>
+          <w:color w:val="FF0000"/>
+        </w:rPr>
+        <w:t>{</w:t>
+      </w:r>
+      <w:r>
+        <w:rPr>
+          <w:color w:val="FF0000"/>
+        </w:rPr>
+        <w:t>WASD + Space/Shift for Up and Down</w:t>
+      </w:r>
+      <w:r>
+        <w:rPr>
+          <w:color w:val="FF0000"/>
+        </w:rPr>
+        <w:t>}</w:t>
+      </w:r>
+    </w:p>
+    <w:p>
+      <w:pPr>
+        <w:pStyle w:val="a7"/>
+        <w:numPr>
+          <w:ilvl w:val="0"/>
+          <w:numId w:val="1"/>
+        </w:numPr>
+        <w:ind w:leftChars="0"/>
+      </w:pPr>
+      <w:r>
+        <w:t>Other Light sources</w:t>
+      </w:r>
+    </w:p>
+    <w:p>
+      <w:pPr>
+        <w:pStyle w:val="a7"/>
+        <w:numPr>
+          <w:ilvl w:val="0"/>
+          <w:numId w:val="1"/>
+        </w:numPr>
+        <w:ind w:leftChars="0"/>
+      </w:pPr>
+      <w:r>
+        <w:rPr>
+          <w:rFonts w:hint="eastAsia"/>
+        </w:rPr>
+        <w:t>O</w:t>
+      </w:r>
+      <w:r>
+        <w:t>ther meaningful objects</w:t>
+      </w:r>
+    </w:p>
+    <w:p>
+      <w:pPr>
+        <w:pStyle w:val="a7"/>
+        <w:numPr>
+          <w:ilvl w:val="0"/>
+          <w:numId w:val="1"/>
+        </w:numPr>
+        <w:ind w:leftChars="0"/>
+      </w:pPr>
+      <w:r>
+        <w:t>Meaningful interactions (such as collision/shooting)</w:t>
       </w:r>
     </w:p>
     <w:p/>
     <w:p>
+      <w:r>
+        <w:rPr>
+          <w:rFonts w:hint="eastAsia"/>
+        </w:rPr>
+        <w:t>S</w:t>
+      </w:r>
+      <w:r>
+        <w:t>cenes:</w:t>
+      </w:r>
+    </w:p>
+    <w:p>
+      <w:pPr>
+        <w:rPr>
+          <w:b/>
+          <w:bCs/>
+        </w:rPr>
+      </w:pPr>
+      <w:r>
+        <w:rPr>
+          <w:rFonts w:hint="eastAsia"/>
+          <w:b/>
+          <w:bCs/>
+        </w:rPr>
+        <w:t>S</w:t>
+      </w:r>
+      <w:r>
+        <w:rPr>
+          <w:b/>
+          <w:bCs/>
+        </w:rPr>
+        <w:t>tarting Scene</w:t>
+      </w:r>
+      <w:r>
+        <w:rPr>
+          <w:b/>
+          <w:bCs/>
+        </w:rPr>
+        <w:t xml:space="preserve"> (Where the Spaceship launches)</w:t>
+      </w:r>
+    </w:p>
+    <w:p>
+      <w:pPr>
+        <w:rPr>
+          <w:b/>
+          <w:bCs/>
+        </w:rPr>
+      </w:pPr>
+      <w:r>
+        <w:rPr>
+          <w:b/>
+          <w:bCs/>
+        </w:rPr>
+        <w:t>Play Scene</w:t>
+      </w:r>
+    </w:p>
+    <w:p>
+      <w:pPr>
+        <w:rPr>
+          <w:b/>
+          <w:bCs/>
+        </w:rPr>
+      </w:pPr>
+      <w:r>
+        <w:rPr>
+          <w:rFonts w:hint="eastAsia"/>
+          <w:b/>
+          <w:bCs/>
+        </w:rPr>
+        <w:t>-</w:t>
+      </w:r>
+      <w:r>
+        <w:rPr>
+          <w:b/>
+          <w:bCs/>
+        </w:rPr>
+        <w:t xml:space="preserve"> Space</w:t>
+      </w:r>
+    </w:p>
+    <w:p>
+      <w:pPr>
+        <w:rPr>
+          <w:b/>
+          <w:bCs/>
+        </w:rPr>
+      </w:pPr>
+      <w:r>
+        <w:rPr>
+          <w:rFonts w:hint="eastAsia"/>
+          <w:b/>
+          <w:bCs/>
+        </w:rPr>
+        <w:t>-</w:t>
+      </w:r>
+      <w:r>
+        <w:rPr>
+          <w:b/>
+          <w:bCs/>
+        </w:rPr>
+        <w:t xml:space="preserve"> Planet(s)</w:t>
+      </w:r>
+    </w:p>
+    <w:p>
+      <w:pPr>
+        <w:rPr>
+          <w:b/>
+          <w:bCs/>
+        </w:rPr>
+      </w:pPr>
+      <w:r>
+        <w:rPr>
+          <w:b/>
+          <w:bCs/>
+        </w:rPr>
+        <w:t>- Asteroid Ring</w:t>
+      </w:r>
+    </w:p>
+    <w:p>
+      <w:pPr>
+        <w:rPr>
+          <w:b/>
+          <w:bCs/>
+        </w:rPr>
+      </w:pPr>
+      <w:r>
+        <w:rPr>
+          <w:rFonts w:hint="eastAsia"/>
+          <w:b/>
+          <w:bCs/>
+        </w:rPr>
+        <w:t>-</w:t>
+      </w:r>
+      <w:r>
+        <w:rPr>
+          <w:b/>
+          <w:bCs/>
+        </w:rPr>
+        <w:t xml:space="preserve"> Spaceship(Main)</w:t>
+      </w:r>
+    </w:p>
+    <w:p>
+      <w:pPr>
+        <w:rPr>
+          <w:b/>
+          <w:bCs/>
+        </w:rPr>
+      </w:pPr>
+      <w:r>
+        <w:rPr>
+          <w:rFonts w:hint="eastAsia"/>
+          <w:b/>
+          <w:bCs/>
+        </w:rPr>
+        <w:t>-</w:t>
+      </w:r>
+      <w:r>
+        <w:rPr>
+          <w:b/>
+          <w:bCs/>
+        </w:rPr>
+        <w:t xml:space="preserve"> Enemy Spaceships</w:t>
+      </w:r>
+    </w:p>
+    <w:p>
+      <w:pPr>
+        <w:rPr>
+          <w:b/>
+          <w:bCs/>
+        </w:rPr>
+      </w:pPr>
+      <w:r>
+        <w:rPr>
+          <w:rFonts w:hint="eastAsia"/>
+          <w:b/>
+          <w:bCs/>
+        </w:rPr>
+        <w:t>-</w:t>
+      </w:r>
+      <w:r>
+        <w:rPr>
+          <w:b/>
+          <w:bCs/>
+        </w:rPr>
+        <w:t xml:space="preserve"> Missiles</w:t>
+      </w:r>
+    </w:p>
+    <w:p>
       <w:pPr>
         <w:rPr>
           <w:b/>
@@ -416,881 +1352,211 @@
           <w:b/>
           <w:bCs/>
         </w:rPr>
-        <w:t>equirements:</w:t>
-      </w:r>
-    </w:p>
-    <w:p>
-      <w:pPr>
-        <w:pStyle w:val="a7"/>
-        <w:numPr>
-          <w:ilvl w:val="0"/>
-          <w:numId w:val="1"/>
-        </w:numPr>
-        <w:ind w:leftChars="0"/>
-      </w:pPr>
-      <w:r>
-        <w:t>Space</w:t>
-      </w:r>
-    </w:p>
-    <w:p>
-      <w:pPr>
-        <w:pStyle w:val="a7"/>
-        <w:numPr>
-          <w:ilvl w:val="0"/>
-          <w:numId w:val="1"/>
-        </w:numPr>
-        <w:ind w:leftChars="0"/>
-      </w:pPr>
-      <w:r>
-        <w:rPr>
-          <w:rFonts w:hint="eastAsia"/>
+        <w:t>adar Position</w:t>
+      </w:r>
+    </w:p>
+    <w:p/>
+    <w:p>
+      <w:pPr>
+        <w:rPr>
+          <w:b/>
+          <w:bCs/>
+        </w:rPr>
+      </w:pPr>
+      <w:r>
+        <w:rPr>
+          <w:rFonts w:hint="eastAsia"/>
+          <w:b/>
+          <w:bCs/>
+        </w:rPr>
+        <w:t>A</w:t>
+      </w:r>
+      <w:r>
+        <w:rPr>
+          <w:b/>
+          <w:bCs/>
+        </w:rPr>
+        <w:t>nchored buttons (for pause menu) and Stats</w:t>
+      </w:r>
+    </w:p>
+    <w:p>
+      <w:pPr>
+        <w:rPr>
+          <w:b/>
+          <w:bCs/>
+        </w:rPr>
+      </w:pPr>
+      <w:r>
+        <w:rPr>
+          <w:b/>
+          <w:bCs/>
+        </w:rPr>
+        <w:t>Upgradable Stats</w:t>
+      </w:r>
+    </w:p>
+    <w:p>
+      <w:r>
+        <w:rPr>
+          <w:rFonts w:hint="eastAsia"/>
+        </w:rPr>
+        <w:lastRenderedPageBreak/>
+        <w:t>-</w:t>
+      </w:r>
+      <w:r>
+        <w:t xml:space="preserve"> HP</w:t>
+      </w:r>
+    </w:p>
+    <w:p>
+      <w:r>
+        <w:rPr>
+          <w:rFonts w:hint="eastAsia"/>
+        </w:rPr>
+        <w:t>-</w:t>
+      </w:r>
+      <w:r>
+        <w:t xml:space="preserve"> Energy</w:t>
+      </w:r>
+    </w:p>
+    <w:p>
+      <w:pPr>
+        <w:rPr>
+          <w:b/>
+          <w:bCs/>
+        </w:rPr>
+      </w:pPr>
+      <w:r>
+        <w:rPr>
+          <w:b/>
+          <w:bCs/>
+        </w:rPr>
+        <w:t>Types of Upgrades</w:t>
+      </w:r>
+    </w:p>
+    <w:p>
+      <w:r>
+        <w:rPr>
+          <w:rFonts w:hint="eastAsia"/>
+        </w:rPr>
+        <w:t>-</w:t>
+      </w:r>
+      <w:r>
+        <w:t xml:space="preserve"> Refillable Shield</w:t>
+      </w:r>
+    </w:p>
+    <w:p>
+      <w:r>
+        <w:rPr>
+          <w:rFonts w:hint="eastAsia"/>
+        </w:rPr>
+        <w:t>-</w:t>
+      </w:r>
+      <w:r>
+        <w:t xml:space="preserve"> Homing Missiles: Degree of Homing</w:t>
+      </w:r>
+    </w:p>
+    <w:p>
+      <w:r>
+        <w:rPr>
+          <w:rFonts w:hint="eastAsia"/>
+        </w:rPr>
+        <w:t>-</w:t>
+      </w:r>
+      <w:r>
+        <w:t xml:space="preserve"> Explosion Radius</w:t>
+      </w:r>
+    </w:p>
+    <w:p>
+      <w:r>
+        <w:t xml:space="preserve">- </w:t>
+      </w:r>
+      <w:r>
+        <w:rPr>
+          <w:rFonts w:hint="eastAsia"/>
+        </w:rPr>
+        <w:t>N</w:t>
+      </w:r>
+      <w:r>
+        <w:t>umber of Missiles</w:t>
+      </w:r>
+    </w:p>
+    <w:p/>
+    <w:p>
+      <w:pPr>
+        <w:rPr>
+          <w:b/>
+          <w:bCs/>
+        </w:rPr>
+      </w:pPr>
+      <w:r>
+        <w:rPr>
+          <w:rFonts w:hint="eastAsia"/>
+          <w:b/>
+          <w:bCs/>
         </w:rPr>
         <w:t>P</w:t>
       </w:r>
       <w:r>
-        <w:t>lanet</w:t>
-      </w:r>
-    </w:p>
-    <w:p>
-      <w:pPr>
-        <w:pStyle w:val="a7"/>
-        <w:numPr>
-          <w:ilvl w:val="0"/>
-          <w:numId w:val="1"/>
-        </w:numPr>
-        <w:ind w:leftChars="0"/>
-        <w:rPr>
-          <w:highlight w:val="yellow"/>
-        </w:rPr>
-      </w:pPr>
-      <w:r>
-        <w:rPr>
-          <w:rFonts w:hint="eastAsia"/>
-          <w:highlight w:val="yellow"/>
-        </w:rPr>
-        <w:t>M</w:t>
-      </w:r>
-      <w:r>
-        <w:rPr>
-          <w:highlight w:val="yellow"/>
-        </w:rPr>
-        <w:t>eteorites around (at least 200 random floating rocks)</w:t>
-      </w:r>
-    </w:p>
-    <w:p>
-      <w:pPr>
-        <w:pStyle w:val="a7"/>
-        <w:numPr>
-          <w:ilvl w:val="0"/>
-          <w:numId w:val="1"/>
-        </w:numPr>
-        <w:ind w:leftChars="0"/>
-        <w:rPr>
-          <w:highlight w:val="yellow"/>
-        </w:rPr>
-      </w:pPr>
-      <w:r>
-        <w:rPr>
-          <w:rFonts w:hint="eastAsia"/>
-          <w:highlight w:val="yellow"/>
-        </w:rPr>
-        <w:t>M</w:t>
-      </w:r>
-      <w:r>
-        <w:rPr>
-          <w:highlight w:val="yellow"/>
-        </w:rPr>
-        <w:t>ultiple Space Vehicles near planet</w:t>
-      </w:r>
-    </w:p>
-    <w:p>
-      <w:pPr>
-        <w:pStyle w:val="a7"/>
-        <w:numPr>
-          <w:ilvl w:val="0"/>
-          <w:numId w:val="1"/>
-        </w:numPr>
-        <w:ind w:leftChars="0"/>
-        <w:rPr>
-          <w:highlight w:val="yellow"/>
-        </w:rPr>
-      </w:pPr>
-      <w:r>
-        <w:rPr>
-          <w:rFonts w:hint="eastAsia"/>
-          <w:highlight w:val="yellow"/>
-        </w:rPr>
-        <w:t>O</w:t>
-      </w:r>
-      <w:r>
-        <w:rPr>
-          <w:highlight w:val="yellow"/>
-        </w:rPr>
-        <w:t>bject loading</w:t>
-      </w:r>
-    </w:p>
-    <w:p>
-      <w:pPr>
-        <w:pStyle w:val="a7"/>
-        <w:numPr>
-          <w:ilvl w:val="0"/>
-          <w:numId w:val="1"/>
-        </w:numPr>
-        <w:ind w:leftChars="0"/>
-      </w:pPr>
-      <w:r>
-        <w:rPr>
-          <w:rFonts w:hint="eastAsia"/>
-        </w:rPr>
-        <w:t>T</w:t>
-      </w:r>
-      <w:r>
-        <w:t>ransformation matrix</w:t>
-      </w:r>
-    </w:p>
-    <w:p>
-      <w:pPr>
-        <w:pStyle w:val="a7"/>
-        <w:numPr>
-          <w:ilvl w:val="0"/>
-          <w:numId w:val="1"/>
-        </w:numPr>
-        <w:ind w:leftChars="0"/>
-      </w:pPr>
-      <w:r>
-        <w:rPr>
-          <w:rFonts w:hint="eastAsia"/>
-        </w:rPr>
-        <w:t>L</w:t>
-      </w:r>
-      <w:r>
-        <w:t>ighting</w:t>
-      </w:r>
-    </w:p>
-    <w:p>
-      <w:pPr>
-        <w:pStyle w:val="a7"/>
-        <w:numPr>
-          <w:ilvl w:val="0"/>
-          <w:numId w:val="1"/>
-        </w:numPr>
-        <w:ind w:leftChars="0"/>
-        <w:rPr>
-          <w:highlight w:val="yellow"/>
-        </w:rPr>
-      </w:pPr>
-      <w:r>
-        <w:rPr>
-          <w:rFonts w:hint="eastAsia"/>
-          <w:highlight w:val="yellow"/>
-        </w:rPr>
-        <w:t>T</w:t>
-      </w:r>
-      <w:r>
-        <w:rPr>
-          <w:highlight w:val="yellow"/>
-        </w:rPr>
-        <w:t>exture Mapping</w:t>
-      </w:r>
-    </w:p>
-    <w:p>
-      <w:pPr>
-        <w:pStyle w:val="a7"/>
-        <w:numPr>
-          <w:ilvl w:val="0"/>
-          <w:numId w:val="1"/>
-        </w:numPr>
-        <w:ind w:leftChars="0"/>
-      </w:pPr>
-      <w:r>
-        <w:t>Skybox</w:t>
-      </w:r>
-    </w:p>
-    <w:p>
-      <w:pPr>
-        <w:pStyle w:val="a7"/>
-        <w:numPr>
-          <w:ilvl w:val="0"/>
-          <w:numId w:val="1"/>
-        </w:numPr>
-        <w:ind w:leftChars="0"/>
-      </w:pPr>
-      <w:r>
-        <w:rPr>
-          <w:rFonts w:hint="eastAsia"/>
-        </w:rPr>
-        <w:t>S</w:t>
-      </w:r>
-      <w:r>
-        <w:t>hader</w:t>
-      </w:r>
-    </w:p>
-    <w:p>
-      <w:pPr>
-        <w:pStyle w:val="a7"/>
-        <w:numPr>
-          <w:ilvl w:val="0"/>
-          <w:numId w:val="1"/>
-        </w:numPr>
-        <w:ind w:leftChars="0"/>
-      </w:pPr>
-      <w:r>
-        <w:rPr>
-          <w:rFonts w:hint="eastAsia"/>
-        </w:rPr>
-        <w:t>I</w:t>
-      </w:r>
-      <w:r>
-        <w:t>nteraction</w:t>
-      </w:r>
-    </w:p>
-    <w:p>
-      <w:pPr>
-        <w:pStyle w:val="a7"/>
-        <w:numPr>
-          <w:ilvl w:val="0"/>
-          <w:numId w:val="1"/>
-        </w:numPr>
-        <w:ind w:leftChars="0"/>
-      </w:pPr>
-      <w:r>
-        <w:t xml:space="preserve">The planet and the local space vehicles should do </w:t>
-      </w:r>
-      <w:r>
-        <w:rPr>
-          <w:b/>
-          <w:bCs/>
-        </w:rPr>
-        <w:t>self-rotation</w:t>
-      </w:r>
-      <w:r>
-        <w:t xml:space="preserve"> all the time. (Make UFO)</w:t>
-      </w:r>
-    </w:p>
-    <w:p>
-      <w:pPr>
-        <w:pStyle w:val="a7"/>
-        <w:numPr>
-          <w:ilvl w:val="0"/>
-          <w:numId w:val="1"/>
-        </w:numPr>
-        <w:ind w:leftChars="0"/>
-      </w:pPr>
-      <w:r>
-        <w:t>The local space vehicles should move in the horizontal axis all the time.</w:t>
-      </w:r>
-    </w:p>
-    <w:p>
-      <w:pPr>
-        <w:pStyle w:val="a7"/>
-        <w:numPr>
-          <w:ilvl w:val="0"/>
-          <w:numId w:val="1"/>
-        </w:numPr>
-        <w:ind w:leftChars="0"/>
-      </w:pPr>
-      <w:r>
-        <w:rPr>
-          <w:rFonts w:hint="eastAsia"/>
-        </w:rPr>
-        <w:t>S</w:t>
-      </w:r>
-      <w:r>
-        <w:t>kybox</w:t>
-      </w:r>
-    </w:p>
-    <w:p>
-      <w:pPr>
-        <w:pStyle w:val="a7"/>
-        <w:numPr>
-          <w:ilvl w:val="0"/>
-          <w:numId w:val="1"/>
-        </w:numPr>
-        <w:ind w:leftChars="0"/>
-      </w:pPr>
-      <w:r>
-        <w:lastRenderedPageBreak/>
-        <w:t>Keyboard interaction – Light Parameters</w:t>
-      </w:r>
-    </w:p>
-    <w:p>
-      <w:pPr>
-        <w:pStyle w:val="a7"/>
-        <w:numPr>
-          <w:ilvl w:val="0"/>
-          <w:numId w:val="1"/>
-        </w:numPr>
-        <w:ind w:leftChars="0"/>
-      </w:pPr>
-      <w:r>
-        <w:rPr>
-          <w:rFonts w:hint="eastAsia"/>
-        </w:rPr>
-        <w:t>3</w:t>
-      </w:r>
-      <w:r>
-        <w:rPr>
-          <w:vertAlign w:val="superscript"/>
-        </w:rPr>
-        <w:t>rd</w:t>
-      </w:r>
-      <w:r>
-        <w:t xml:space="preserve">-person </w:t>
-      </w:r>
-      <w:r>
-        <w:t xml:space="preserve">player </w:t>
-      </w:r>
-      <w:r>
-        <w:t>view</w:t>
-      </w:r>
-    </w:p>
-    <w:p>
-      <w:pPr>
-        <w:pStyle w:val="a7"/>
-        <w:numPr>
-          <w:ilvl w:val="0"/>
-          <w:numId w:val="1"/>
-        </w:numPr>
-        <w:ind w:leftChars="0"/>
-      </w:pPr>
-      <w:r>
-        <w:rPr>
-          <w:rFonts w:hint="eastAsia"/>
-        </w:rPr>
-        <w:t>D</w:t>
-      </w:r>
-      <w:r>
-        <w:t xml:space="preserve">o </w:t>
-      </w:r>
-      <w:r>
-        <w:rPr>
-          <w:b/>
-          <w:bCs/>
-          <w:u w:val="single"/>
-        </w:rPr>
-        <w:t>normal mapping</w:t>
-      </w:r>
-      <w:r>
-        <w:t xml:space="preserve"> for the planet</w:t>
-      </w:r>
-    </w:p>
-    <w:p>
-      <w:pPr>
-        <w:pStyle w:val="a7"/>
-        <w:numPr>
-          <w:ilvl w:val="0"/>
-          <w:numId w:val="1"/>
-        </w:numPr>
-        <w:ind w:leftChars="0"/>
-      </w:pPr>
-      <w:r>
-        <w:t>Mouse. Use a mouse to control the rotation of the spacecraft. For example, if you move the mouse to the left, the head of the spacecraft will turn left.</w:t>
-      </w:r>
-    </w:p>
-    <w:p>
-      <w:pPr>
-        <w:pStyle w:val="a7"/>
-        <w:numPr>
-          <w:ilvl w:val="0"/>
-          <w:numId w:val="1"/>
-        </w:numPr>
-        <w:ind w:leftChars="0"/>
-      </w:pPr>
-      <w:r>
-        <w:rPr>
-          <w:rFonts w:hint="eastAsia"/>
-          <w:b/>
-          <w:bCs/>
-          <w:u w:val="single"/>
-        </w:rPr>
-        <w:t>U</w:t>
-      </w:r>
-      <w:r>
-        <w:rPr>
-          <w:b/>
-          <w:bCs/>
-          <w:u w:val="single"/>
-        </w:rPr>
-        <w:t>p, down, left, right</w:t>
-      </w:r>
-      <w:r>
-        <w:t xml:space="preserve"> or </w:t>
-      </w:r>
-      <w:r>
-        <w:rPr>
-          <w:color w:val="FF0000"/>
-        </w:rPr>
-        <w:t>{</w:t>
-      </w:r>
-      <w:r>
-        <w:rPr>
-          <w:color w:val="FF0000"/>
-        </w:rPr>
-        <w:t>WASD + Space/Shift for Up and Down</w:t>
-      </w:r>
-      <w:r>
-        <w:rPr>
-          <w:color w:val="FF0000"/>
-        </w:rPr>
-        <w:t>}</w:t>
-      </w:r>
-    </w:p>
-    <w:p>
-      <w:pPr>
-        <w:pStyle w:val="a7"/>
-        <w:numPr>
-          <w:ilvl w:val="0"/>
-          <w:numId w:val="1"/>
-        </w:numPr>
-        <w:ind w:leftChars="0"/>
-      </w:pPr>
-      <w:r>
-        <w:t>Other Light sources</w:t>
-      </w:r>
-    </w:p>
-    <w:p>
-      <w:pPr>
-        <w:pStyle w:val="a7"/>
-        <w:numPr>
-          <w:ilvl w:val="0"/>
-          <w:numId w:val="1"/>
-        </w:numPr>
-        <w:ind w:leftChars="0"/>
-      </w:pPr>
-      <w:r>
-        <w:rPr>
-          <w:rFonts w:hint="eastAsia"/>
-        </w:rPr>
-        <w:t>O</w:t>
-      </w:r>
-      <w:r>
-        <w:t>ther meaningful objects</w:t>
-      </w:r>
-    </w:p>
-    <w:p>
-      <w:pPr>
-        <w:pStyle w:val="a7"/>
-        <w:numPr>
-          <w:ilvl w:val="0"/>
-          <w:numId w:val="1"/>
-        </w:numPr>
-        <w:ind w:leftChars="0"/>
-      </w:pPr>
-      <w:r>
-        <w:t>Meaningful interactions (such as collision/shooting)</w:t>
+        <w:rPr>
+          <w:b/>
+          <w:bCs/>
+        </w:rPr>
+        <w:t>layer Input</w:t>
+      </w:r>
+    </w:p>
+    <w:p>
+      <w:r>
+        <w:rPr>
+          <w:rFonts w:hint="eastAsia"/>
+        </w:rPr>
+        <w:t>-</w:t>
+      </w:r>
+      <w:r>
+        <w:t xml:space="preserve"> Multi-input</w:t>
       </w:r>
     </w:p>
     <w:p/>
     <w:p>
-      <w:r>
-        <w:rPr>
-          <w:rFonts w:hint="eastAsia"/>
-        </w:rPr>
-        <w:t>S</w:t>
-      </w:r>
-      <w:r>
-        <w:t>cenes:</w:t>
-      </w:r>
-    </w:p>
-    <w:p>
-      <w:pPr>
-        <w:rPr>
-          <w:b/>
-          <w:bCs/>
-        </w:rPr>
-      </w:pPr>
-      <w:r>
-        <w:rPr>
-          <w:rFonts w:hint="eastAsia"/>
-          <w:b/>
-          <w:bCs/>
-        </w:rPr>
-        <w:t>S</w:t>
-      </w:r>
-      <w:r>
-        <w:rPr>
-          <w:b/>
-          <w:bCs/>
-        </w:rPr>
-        <w:t>tarting Scene</w:t>
-      </w:r>
-      <w:r>
-        <w:rPr>
-          <w:b/>
-          <w:bCs/>
-        </w:rPr>
-        <w:t xml:space="preserve"> (Where the Spaceship launches)</w:t>
-      </w:r>
-    </w:p>
-    <w:p>
-      <w:pPr>
-        <w:rPr>
-          <w:b/>
-          <w:bCs/>
-        </w:rPr>
-      </w:pPr>
-      <w:r>
-        <w:rPr>
-          <w:b/>
-          <w:bCs/>
-        </w:rPr>
-        <w:t>Play Scene</w:t>
-      </w:r>
-    </w:p>
-    <w:p>
-      <w:pPr>
-        <w:rPr>
-          <w:b/>
-          <w:bCs/>
-        </w:rPr>
-      </w:pPr>
-      <w:r>
-        <w:rPr>
-          <w:rFonts w:hint="eastAsia"/>
-          <w:b/>
-          <w:bCs/>
+      <w:pPr>
+        <w:rPr>
+          <w:b/>
+          <w:bCs/>
+        </w:rPr>
+      </w:pPr>
+      <w:r>
+        <w:rPr>
+          <w:rFonts w:hint="eastAsia"/>
+          <w:b/>
+          <w:bCs/>
+        </w:rPr>
+        <w:t>E</w:t>
+      </w:r>
+      <w:r>
+        <w:rPr>
+          <w:b/>
+          <w:bCs/>
+        </w:rPr>
+        <w:t>nemy AI</w:t>
+      </w:r>
+    </w:p>
+    <w:p>
+      <w:r>
+        <w:rPr>
+          <w:rFonts w:hint="eastAsia"/>
         </w:rPr>
         <w:t>-</w:t>
       </w:r>
       <w:r>
-        <w:rPr>
-          <w:b/>
-          <w:bCs/>
-        </w:rPr>
-        <w:t xml:space="preserve"> Space</w:t>
-      </w:r>
-    </w:p>
-    <w:p>
-      <w:pPr>
-        <w:rPr>
-          <w:b/>
-          <w:bCs/>
-        </w:rPr>
-      </w:pPr>
-      <w:r>
-        <w:rPr>
-          <w:rFonts w:hint="eastAsia"/>
-          <w:b/>
-          <w:bCs/>
+        <w:t xml:space="preserve"> Homing Missiles (Low degree of Homing)</w:t>
+      </w:r>
+    </w:p>
+    <w:p>
+      <w:r>
+        <w:rPr>
+          <w:rFonts w:hint="eastAsia"/>
         </w:rPr>
         <w:t>-</w:t>
       </w:r>
       <w:r>
-        <w:rPr>
-          <w:b/>
-          <w:bCs/>
-        </w:rPr>
-        <w:t xml:space="preserve"> Planet(s)</w:t>
-      </w:r>
-    </w:p>
-    <w:p>
-      <w:pPr>
-        <w:rPr>
-          <w:b/>
-          <w:bCs/>
-        </w:rPr>
-      </w:pPr>
-      <w:r>
-        <w:rPr>
-          <w:b/>
-          <w:bCs/>
-        </w:rPr>
-        <w:t>- Asteroid Ring</w:t>
-      </w:r>
-    </w:p>
-    <w:p>
-      <w:pPr>
-        <w:rPr>
-          <w:b/>
-          <w:bCs/>
-        </w:rPr>
-      </w:pPr>
-      <w:r>
-        <w:rPr>
-          <w:rFonts w:hint="eastAsia"/>
-          <w:b/>
-          <w:bCs/>
-        </w:rPr>
-        <w:t>-</w:t>
-      </w:r>
-      <w:r>
-        <w:rPr>
-          <w:b/>
-          <w:bCs/>
-        </w:rPr>
-        <w:t xml:space="preserve"> Spaceship(Main)</w:t>
-      </w:r>
-    </w:p>
-    <w:p>
-      <w:pPr>
-        <w:rPr>
-          <w:b/>
-          <w:bCs/>
-        </w:rPr>
-      </w:pPr>
-      <w:r>
-        <w:rPr>
-          <w:rFonts w:hint="eastAsia"/>
-          <w:b/>
-          <w:bCs/>
-        </w:rPr>
-        <w:t>-</w:t>
-      </w:r>
-      <w:r>
-        <w:rPr>
-          <w:b/>
-          <w:bCs/>
-        </w:rPr>
-        <w:t xml:space="preserve"> Enemy Spaceships</w:t>
-      </w:r>
-    </w:p>
-    <w:p>
-      <w:pPr>
-        <w:rPr>
-          <w:b/>
-          <w:bCs/>
-        </w:rPr>
-      </w:pPr>
-      <w:r>
-        <w:rPr>
-          <w:rFonts w:hint="eastAsia"/>
-          <w:b/>
-          <w:bCs/>
-        </w:rPr>
-        <w:t>-</w:t>
-      </w:r>
-      <w:r>
-        <w:rPr>
-          <w:b/>
-          <w:bCs/>
-        </w:rPr>
-        <w:t xml:space="preserve"> Missiles</w:t>
-      </w:r>
-    </w:p>
-    <w:p>
-      <w:pPr>
-        <w:rPr>
-          <w:b/>
-          <w:bCs/>
-        </w:rPr>
-      </w:pPr>
-      <w:r>
-        <w:rPr>
-          <w:rFonts w:hint="eastAsia"/>
-          <w:b/>
-          <w:bCs/>
-        </w:rPr>
-        <w:t>R</w:t>
-      </w:r>
-      <w:r>
-        <w:rPr>
-          <w:b/>
-          <w:bCs/>
-        </w:rPr>
-        <w:t>adar Position</w:t>
-      </w:r>
-    </w:p>
-    <w:p/>
-    <w:p>
-      <w:pPr>
-        <w:rPr>
-          <w:b/>
-          <w:bCs/>
-        </w:rPr>
-      </w:pPr>
-      <w:r>
-        <w:rPr>
-          <w:rFonts w:hint="eastAsia"/>
-          <w:b/>
-          <w:bCs/>
-        </w:rPr>
-        <w:t>A</w:t>
-      </w:r>
-      <w:r>
-        <w:rPr>
-          <w:b/>
-          <w:bCs/>
-        </w:rPr>
-        <w:t>nchored buttons (for pause menu) and Stats</w:t>
-      </w:r>
-    </w:p>
-    <w:p>
-      <w:pPr>
-        <w:rPr>
-          <w:b/>
-          <w:bCs/>
-        </w:rPr>
-      </w:pPr>
-      <w:r>
-        <w:rPr>
-          <w:b/>
-          <w:bCs/>
-        </w:rPr>
-        <w:t>Upgradable Stats</w:t>
-      </w:r>
-    </w:p>
-    <w:p>
-      <w:r>
-        <w:rPr>
-          <w:rFonts w:hint="eastAsia"/>
-        </w:rPr>
-        <w:t>-</w:t>
-      </w:r>
-      <w:r>
-        <w:t xml:space="preserve"> HP</w:t>
-      </w:r>
-    </w:p>
-    <w:p>
-      <w:r>
-        <w:rPr>
-          <w:rFonts w:hint="eastAsia"/>
-        </w:rPr>
-        <w:t>-</w:t>
-      </w:r>
-      <w:r>
-        <w:t xml:space="preserve"> Energy</w:t>
-      </w:r>
-    </w:p>
-    <w:p>
-      <w:pPr>
-        <w:rPr>
-          <w:b/>
-          <w:bCs/>
-        </w:rPr>
-      </w:pPr>
-      <w:r>
-        <w:rPr>
-          <w:b/>
-          <w:bCs/>
-        </w:rPr>
-        <w:t>Types of Upgrades</w:t>
-      </w:r>
-    </w:p>
-    <w:p>
-      <w:r>
-        <w:rPr>
-          <w:rFonts w:hint="eastAsia"/>
-        </w:rPr>
-        <w:t>-</w:t>
-      </w:r>
-      <w:r>
-        <w:t xml:space="preserve"> Refillable Shield</w:t>
-      </w:r>
-    </w:p>
-    <w:p>
-      <w:r>
-        <w:rPr>
-          <w:rFonts w:hint="eastAsia"/>
-        </w:rPr>
-        <w:t>-</w:t>
-      </w:r>
-      <w:r>
-        <w:t xml:space="preserve"> Homing Missiles: Degree of Homing</w:t>
-      </w:r>
-    </w:p>
-    <w:p>
-      <w:r>
-        <w:rPr>
-          <w:rFonts w:hint="eastAsia"/>
-        </w:rPr>
-        <w:t>-</w:t>
-      </w:r>
-      <w:r>
-        <w:t xml:space="preserve"> Explosion Radius</w:t>
-      </w:r>
-    </w:p>
-    <w:p>
-      <w:r>
-        <w:t xml:space="preserve">- </w:t>
-      </w:r>
-      <w:r>
-        <w:rPr>
-          <w:rFonts w:hint="eastAsia"/>
-        </w:rPr>
-        <w:t>N</w:t>
-      </w:r>
-      <w:r>
-        <w:t>umber of Missiles</w:t>
-      </w:r>
-    </w:p>
-    <w:p/>
-    <w:p>
-      <w:pPr>
-        <w:rPr>
-          <w:b/>
-          <w:bCs/>
-        </w:rPr>
-      </w:pPr>
-      <w:r>
-        <w:rPr>
-          <w:rFonts w:hint="eastAsia"/>
-          <w:b/>
-          <w:bCs/>
-        </w:rPr>
-        <w:t>P</w:t>
-      </w:r>
-      <w:r>
-        <w:rPr>
-          <w:b/>
-          <w:bCs/>
-        </w:rPr>
-        <w:t>layer Input</w:t>
-      </w:r>
-    </w:p>
-    <w:p>
-      <w:r>
-        <w:rPr>
-          <w:rFonts w:hint="eastAsia"/>
-        </w:rPr>
-        <w:t>-</w:t>
-      </w:r>
-      <w:r>
-        <w:t xml:space="preserve"> Multi-input</w:t>
-      </w:r>
-    </w:p>
-    <w:p/>
-    <w:p>
-      <w:pPr>
-        <w:rPr>
-          <w:b/>
-          <w:bCs/>
-        </w:rPr>
-      </w:pPr>
-      <w:r>
-        <w:rPr>
-          <w:rFonts w:hint="eastAsia"/>
-          <w:b/>
-          <w:bCs/>
-        </w:rPr>
-        <w:t>E</w:t>
-      </w:r>
-      <w:r>
-        <w:rPr>
-          <w:b/>
-          <w:bCs/>
-        </w:rPr>
-        <w:t>nemy AI</w:t>
-      </w:r>
-    </w:p>
-    <w:p>
-      <w:r>
-        <w:rPr>
-          <w:rFonts w:hint="eastAsia"/>
-        </w:rPr>
-        <w:t>-</w:t>
-      </w:r>
-      <w:r>
-        <w:t xml:space="preserve"> Homing Missiles (Low degree of Homing)</w:t>
-      </w:r>
-    </w:p>
-    <w:p>
-      <w:r>
-        <w:rPr>
-          <w:rFonts w:hint="eastAsia"/>
-        </w:rPr>
-        <w:t>-</w:t>
-      </w:r>
-      <w:r>
         <w:t xml:space="preserve"> Illusion Spaceships (Fake clones)</w:t>
       </w:r>
     </w:p>
@@ -1304,7 +1570,6 @@
         <w:rPr>
           <w:rFonts w:hint="eastAsia"/>
         </w:rPr>
-        <w:lastRenderedPageBreak/>
         <w:t>-</w:t>
       </w:r>
       <w:r>
@@ -1419,7 +1684,7 @@
         <w:rFonts w:ascii="Calibri" w:eastAsiaTheme="minorEastAsia" w:hAnsi="Calibri" w:cs="Calibri" w:hint="default"/>
       </w:rPr>
     </w:lvl>
-    <w:lvl w:ilvl="1" w:tplc="04090003" w:tentative="1">
+    <w:lvl w:ilvl="1" w:tplc="04090003">
       <w:start w:val="1"/>
       <w:numFmt w:val="bullet"/>
       <w:lvlText w:val=""/>

</xml_diff>

<commit_message>
Lots of Changes, refer to Discord
</commit_message>
<xml_diff>
--- a/Course Project Ideas.docx
+++ b/Course Project Ideas.docx
@@ -111,9 +111,6 @@
           <w:numId w:val="3"/>
         </w:numPr>
         <w:ind w:leftChars="0"/>
-        <w:rPr>
-          <w:rFonts w:hint="eastAsia"/>
-        </w:rPr>
       </w:pPr>
       <w:r>
         <w:rPr>
@@ -284,22 +281,41 @@
     <w:p>
       <w:pPr>
         <w:ind w:firstLine="480"/>
-        <w:rPr>
-          <w:rFonts w:hint="eastAsia"/>
-        </w:rPr>
       </w:pPr>
     </w:p>
     <w:p>
       <w:pPr>
         <w:ind w:firstLine="480"/>
-      </w:pPr>
-      <w:r>
-        <w:rPr>
-          <w:rFonts w:hint="eastAsia"/>
+        <w:rPr>
+          <w:b/>
+          <w:bCs/>
+          <w:color w:val="00B050"/>
+          <w:sz w:val="28"/>
+          <w:szCs w:val="24"/>
+          <w:u w:val="single"/>
+        </w:rPr>
+      </w:pPr>
+      <w:r>
+        <w:rPr>
+          <w:rFonts w:hint="eastAsia"/>
+          <w:b/>
+          <w:bCs/>
+          <w:color w:val="00B050"/>
+          <w:sz w:val="28"/>
+          <w:szCs w:val="24"/>
+          <w:u w:val="single"/>
         </w:rPr>
         <w:t>O</w:t>
       </w:r>
       <w:r>
+        <w:rPr>
+          <w:b/>
+          <w:bCs/>
+          <w:color w:val="00B050"/>
+          <w:sz w:val="28"/>
+          <w:szCs w:val="24"/>
+          <w:u w:val="single"/>
+        </w:rPr>
         <w:t>ngoing:</w:t>
       </w:r>
     </w:p>
@@ -312,40 +328,16 @@
         </w:numPr>
         <w:ind w:leftChars="0"/>
         <w:rPr>
-          <w:highlight w:val="yellow"/>
-        </w:rPr>
-      </w:pPr>
-      <w:r>
-        <w:rPr>
-          <w:highlight w:val="yellow"/>
+          <w:b/>
+          <w:bCs/>
+        </w:rPr>
+      </w:pPr>
+      <w:r>
+        <w:rPr>
+          <w:b/>
+          <w:bCs/>
         </w:rPr>
         <w:t>Fake Skybox</w:t>
-      </w:r>
-    </w:p>
-    <w:p>
-      <w:pPr>
-        <w:pStyle w:val="a7"/>
-        <w:numPr>
-          <w:ilvl w:val="0"/>
-          <w:numId w:val="2"/>
-        </w:numPr>
-        <w:ind w:leftChars="0"/>
-        <w:rPr>
-          <w:highlight w:val="yellow"/>
-        </w:rPr>
-      </w:pPr>
-      <w:r>
-        <w:rPr>
-          <w:rFonts w:hint="eastAsia"/>
-          <w:highlight w:val="yellow"/>
-        </w:rPr>
-        <w:t>A</w:t>
-      </w:r>
-      <w:r>
-        <w:rPr>
-          <w:highlight w:val="yellow"/>
-        </w:rPr>
-        <w:t>dd Sun back (with horizontal ring rotation)</w:t>
       </w:r>
     </w:p>
     <w:p>
@@ -357,1021 +349,1220 @@
         </w:numPr>
         <w:ind w:leftChars="0"/>
         <w:rPr>
+          <w:b/>
+          <w:bCs/>
+        </w:rPr>
+      </w:pPr>
+      <w:r>
+        <w:rPr>
+          <w:b/>
+          <w:bCs/>
+        </w:rPr>
+        <w:t>Make obj file</w:t>
+      </w:r>
+    </w:p>
+    <w:p>
+      <w:pPr>
+        <w:pStyle w:val="a7"/>
+        <w:numPr>
+          <w:ilvl w:val="1"/>
+          <w:numId w:val="2"/>
+        </w:numPr>
+        <w:ind w:leftChars="0"/>
+        <w:rPr>
+          <w:b/>
+          <w:bCs/>
+        </w:rPr>
+      </w:pPr>
+      <w:r>
+        <w:rPr>
+          <w:rFonts w:hint="eastAsia"/>
+          <w:b/>
+          <w:bCs/>
+        </w:rPr>
+        <w:t>M</w:t>
+      </w:r>
+      <w:r>
+        <w:rPr>
+          <w:b/>
+          <w:bCs/>
+        </w:rPr>
+        <w:t>ake it follow cam position but still relative to looking direction</w:t>
+      </w:r>
+      <w:r>
+        <w:rPr>
+          <w:b/>
+          <w:bCs/>
+        </w:rPr>
+        <w:t xml:space="preserve"> (</w:t>
+      </w:r>
+      <w:proofErr w:type="gramStart"/>
+      <w:r>
+        <w:rPr>
+          <w:b/>
+          <w:bCs/>
+        </w:rPr>
+        <w:t>similar to</w:t>
+      </w:r>
+      <w:proofErr w:type="gramEnd"/>
+      <w:r>
+        <w:rPr>
+          <w:b/>
+          <w:bCs/>
+        </w:rPr>
+        <w:t xml:space="preserve"> sun)</w:t>
+      </w:r>
+    </w:p>
+    <w:p>
+      <w:pPr>
+        <w:pStyle w:val="a7"/>
+        <w:numPr>
+          <w:ilvl w:val="0"/>
+          <w:numId w:val="2"/>
+        </w:numPr>
+        <w:ind w:leftChars="0"/>
+      </w:pPr>
+      <w:r>
+        <w:rPr>
+          <w:rFonts w:hint="eastAsia"/>
+          <w:b/>
+          <w:bCs/>
+        </w:rPr>
+        <w:t>A</w:t>
+      </w:r>
+      <w:r>
+        <w:rPr>
+          <w:b/>
+          <w:bCs/>
+        </w:rPr>
+        <w:t>dd Sun back</w:t>
+      </w:r>
+      <w:r>
+        <w:t xml:space="preserve"> </w:t>
+      </w:r>
+      <w:r>
+        <w:rPr>
           <w:highlight w:val="yellow"/>
         </w:rPr>
-      </w:pPr>
-      <w:r>
+        <w:t>(with horizontal ring rotation)</w:t>
+      </w:r>
+    </w:p>
+    <w:p>
+      <w:pPr>
+        <w:pStyle w:val="a7"/>
+        <w:numPr>
+          <w:ilvl w:val="1"/>
+          <w:numId w:val="2"/>
+        </w:numPr>
+        <w:ind w:leftChars="0"/>
+        <w:rPr>
+          <w:b/>
+          <w:bCs/>
+        </w:rPr>
+      </w:pPr>
+      <w:r>
+        <w:rPr>
+          <w:b/>
+          <w:bCs/>
+        </w:rPr>
+        <w:t>Add s</w:t>
+      </w:r>
+      <w:r>
+        <w:rPr>
+          <w:b/>
+          <w:bCs/>
+        </w:rPr>
+        <w:t>un</w:t>
+      </w:r>
+      <w:r>
+        <w:rPr>
+          <w:b/>
+          <w:bCs/>
+        </w:rPr>
+        <w:t>l</w:t>
+      </w:r>
+      <w:r>
+        <w:rPr>
+          <w:b/>
+          <w:bCs/>
+        </w:rPr>
+        <w:t>ight</w:t>
+      </w:r>
+      <w:r>
+        <w:rPr>
+          <w:b/>
+          <w:bCs/>
+        </w:rPr>
+        <w:t xml:space="preserve"> back</w:t>
+      </w:r>
+    </w:p>
+    <w:p>
+      <w:pPr>
+        <w:pStyle w:val="a7"/>
+        <w:numPr>
+          <w:ilvl w:val="0"/>
+          <w:numId w:val="2"/>
+        </w:numPr>
+        <w:ind w:leftChars="0"/>
+        <w:rPr>
+          <w:b/>
+          <w:bCs/>
+        </w:rPr>
+      </w:pPr>
+      <w:r>
+        <w:rPr>
+          <w:rFonts w:hint="eastAsia"/>
+          <w:b/>
+          <w:bCs/>
+        </w:rPr>
+        <w:t>C</w:t>
+      </w:r>
+      <w:r>
+        <w:rPr>
+          <w:b/>
+          <w:bCs/>
+        </w:rPr>
+        <w:t>ollision hitbox set to larger</w:t>
+      </w:r>
+    </w:p>
+    <w:p>
+      <w:pPr>
+        <w:ind w:left="480"/>
+      </w:pPr>
+    </w:p>
+    <w:p>
+      <w:pPr>
+        <w:pStyle w:val="a7"/>
+        <w:numPr>
+          <w:ilvl w:val="0"/>
+          <w:numId w:val="2"/>
+        </w:numPr>
+        <w:ind w:leftChars="0"/>
+        <w:rPr>
+          <w:rFonts w:hint="eastAsia"/>
+          <w:highlight w:val="cyan"/>
+        </w:rPr>
+      </w:pPr>
+      <w:r>
+        <w:rPr>
+          <w:rFonts w:hint="eastAsia"/>
+          <w:highlight w:val="cyan"/>
+        </w:rPr>
+        <w:t>A</w:t>
+      </w:r>
+      <w:r>
+        <w:rPr>
+          <w:highlight w:val="cyan"/>
+        </w:rPr>
+        <w:t>dd shooting and projectile collisions</w:t>
+      </w:r>
+    </w:p>
+    <w:p>
+      <w:pPr>
+        <w:pStyle w:val="a7"/>
+        <w:numPr>
+          <w:ilvl w:val="0"/>
+          <w:numId w:val="2"/>
+        </w:numPr>
+        <w:ind w:leftChars="0"/>
+        <w:rPr>
+          <w:strike/>
+          <w:color w:val="FF0000"/>
+        </w:rPr>
+      </w:pPr>
+      <w:r>
+        <w:rPr>
+          <w:strike/>
+          <w:color w:val="FF0000"/>
+        </w:rPr>
+        <w:t>Remove UFO Dashing</w:t>
+      </w:r>
+    </w:p>
+    <w:p>
+      <w:pPr>
+        <w:ind w:left="480"/>
+        <w:rPr>
+          <w:rFonts w:hint="eastAsia"/>
+        </w:rPr>
+      </w:pPr>
+    </w:p>
+    <w:p>
+      <w:pPr>
+        <w:pStyle w:val="a7"/>
+        <w:numPr>
+          <w:ilvl w:val="0"/>
+          <w:numId w:val="2"/>
+        </w:numPr>
+        <w:ind w:leftChars="0"/>
         <w:rPr>
           <w:highlight w:val="yellow"/>
         </w:rPr>
-        <w:t xml:space="preserve">Sun </w:t>
-      </w:r>
-      <w:r>
-        <w:rPr>
-          <w:rFonts w:hint="eastAsia"/>
+      </w:pPr>
+      <w:r>
+        <w:rPr>
           <w:highlight w:val="yellow"/>
         </w:rPr>
+        <w:t>UFOs spawn according to a ring of SPHERE instead of circle</w:t>
+      </w:r>
+    </w:p>
+    <w:p>
+      <w:pPr>
+        <w:pStyle w:val="a7"/>
+        <w:numPr>
+          <w:ilvl w:val="0"/>
+          <w:numId w:val="2"/>
+        </w:numPr>
+        <w:ind w:leftChars="0"/>
+        <w:rPr>
+          <w:b/>
+          <w:bCs/>
+        </w:rPr>
+      </w:pPr>
+      <w:r>
+        <w:rPr>
+          <w:rFonts w:hint="eastAsia"/>
+          <w:b/>
+          <w:bCs/>
+        </w:rPr>
+        <w:t>U</w:t>
+      </w:r>
+      <w:r>
+        <w:rPr>
+          <w:b/>
+          <w:bCs/>
+        </w:rPr>
+        <w:t>FOs move towards tiger also in Y direction</w:t>
+      </w:r>
+    </w:p>
+    <w:p>
+      <w:pPr>
+        <w:ind w:left="480"/>
+      </w:pPr>
+    </w:p>
+    <w:p>
+      <w:pPr>
+        <w:pStyle w:val="a7"/>
+        <w:numPr>
+          <w:ilvl w:val="0"/>
+          <w:numId w:val="2"/>
+        </w:numPr>
+        <w:ind w:leftChars="0"/>
+        <w:rPr>
+          <w:b/>
+          <w:bCs/>
+        </w:rPr>
+      </w:pPr>
+      <w:r>
+        <w:rPr>
+          <w:rFonts w:hint="eastAsia"/>
+          <w:b/>
+          <w:bCs/>
+        </w:rPr>
+        <w:t>E</w:t>
+      </w:r>
+      <w:r>
+        <w:rPr>
+          <w:b/>
+          <w:bCs/>
+        </w:rPr>
+        <w:t>verything is too big: scale down most of the stuff</w:t>
+      </w:r>
+    </w:p>
+    <w:p>
+      <w:pPr>
+        <w:pStyle w:val="a7"/>
+        <w:numPr>
+          <w:ilvl w:val="0"/>
+          <w:numId w:val="2"/>
+        </w:numPr>
+        <w:ind w:leftChars="0"/>
+        <w:rPr>
+          <w:strike/>
+          <w:color w:val="FF0000"/>
+        </w:rPr>
+      </w:pPr>
+      <w:r>
+        <w:rPr>
+          <w:rFonts w:hint="eastAsia"/>
+          <w:strike/>
+          <w:color w:val="FF0000"/>
+        </w:rPr>
+        <w:t>T</w:t>
+      </w:r>
+      <w:r>
+        <w:rPr>
+          <w:strike/>
+          <w:color w:val="FF0000"/>
+        </w:rPr>
+        <w:t>rying to make 3D movements: no limit</w:t>
+      </w:r>
+    </w:p>
+    <w:p>
+      <w:pPr>
+        <w:ind w:left="480"/>
+      </w:pPr>
+    </w:p>
+    <w:p>
+      <w:pPr>
+        <w:pStyle w:val="a7"/>
+        <w:numPr>
+          <w:ilvl w:val="0"/>
+          <w:numId w:val="2"/>
+        </w:numPr>
+        <w:ind w:leftChars="0"/>
+        <w:rPr>
+          <w:highlight w:val="yellow"/>
+        </w:rPr>
+      </w:pPr>
+      <w:r>
+        <w:rPr>
+          <w:rFonts w:hint="eastAsia"/>
+          <w:highlight w:val="yellow"/>
+        </w:rPr>
+        <w:t>F</w:t>
+      </w:r>
+      <w:r>
+        <w:rPr>
+          <w:highlight w:val="yellow"/>
+        </w:rPr>
+        <w:t>ire behind spaceship</w:t>
+      </w:r>
+    </w:p>
+    <w:p/>
+    <w:p/>
+    <w:p>
+      <w:pPr>
+        <w:rPr>
+          <w:rFonts w:hint="eastAsia"/>
+        </w:rPr>
+      </w:pPr>
+    </w:p>
+    <w:p>
+      <w:r>
+        <w:rPr>
+          <w:rFonts w:hint="eastAsia"/>
+        </w:rPr>
+        <w:t>T</w:t>
+      </w:r>
+      <w:r>
+        <w:t>AKA</w:t>
+      </w:r>
+    </w:p>
+    <w:p>
+      <w:pPr>
+        <w:pStyle w:val="a7"/>
+        <w:numPr>
+          <w:ilvl w:val="0"/>
+          <w:numId w:val="2"/>
+        </w:numPr>
+        <w:ind w:leftChars="0"/>
+        <w:rPr>
+          <w:highlight w:val="yellow"/>
+        </w:rPr>
+      </w:pPr>
+      <w:r>
+        <w:rPr>
+          <w:rFonts w:hint="eastAsia"/>
+          <w:highlight w:val="yellow"/>
+        </w:rPr>
+        <w:lastRenderedPageBreak/>
+        <w:t>A</w:t>
+      </w:r>
+      <w:r>
+        <w:rPr>
+          <w:highlight w:val="yellow"/>
+        </w:rPr>
+        <w:t>dd platform</w:t>
+      </w:r>
+    </w:p>
+    <w:p>
+      <w:pPr>
+        <w:pStyle w:val="a7"/>
+        <w:numPr>
+          <w:ilvl w:val="0"/>
+          <w:numId w:val="2"/>
+        </w:numPr>
+        <w:ind w:leftChars="0"/>
+        <w:rPr>
+          <w:highlight w:val="yellow"/>
+        </w:rPr>
+      </w:pPr>
+      <w:r>
+        <w:rPr>
+          <w:highlight w:val="yellow"/>
+        </w:rPr>
+        <w:t>(</w:t>
+      </w:r>
+      <w:r>
+        <w:rPr>
+          <w:highlight w:val="yellow"/>
+        </w:rPr>
+        <w:t>Add other space vehicles</w:t>
+      </w:r>
+      <w:r>
+        <w:rPr>
+          <w:highlight w:val="yellow"/>
+        </w:rPr>
+        <w:t>)</w:t>
+      </w:r>
+    </w:p>
+    <w:p>
+      <w:pPr>
+        <w:pStyle w:val="a7"/>
+        <w:numPr>
+          <w:ilvl w:val="0"/>
+          <w:numId w:val="2"/>
+        </w:numPr>
+        <w:ind w:leftChars="0"/>
+        <w:rPr>
+          <w:highlight w:val="yellow"/>
+        </w:rPr>
+      </w:pPr>
+      <w:r>
+        <w:rPr>
+          <w:rFonts w:hint="eastAsia"/>
+          <w:highlight w:val="yellow"/>
+        </w:rPr>
+        <w:t>A</w:t>
+      </w:r>
+      <w:r>
+        <w:rPr>
+          <w:highlight w:val="yellow"/>
+        </w:rPr>
+        <w:t>dd lighting</w:t>
+      </w:r>
+    </w:p>
+    <w:p>
+      <w:pPr>
+        <w:pStyle w:val="a7"/>
+        <w:numPr>
+          <w:ilvl w:val="0"/>
+          <w:numId w:val="2"/>
+        </w:numPr>
+        <w:ind w:leftChars="0"/>
+      </w:pPr>
+      <w:r>
+        <w:rPr>
+          <w:rFonts w:hint="eastAsia"/>
+        </w:rPr>
+        <w:t>E</w:t>
+      </w:r>
+      <w:r>
+        <w:t>ngine Start</w:t>
+      </w:r>
+    </w:p>
+    <w:p/>
+    <w:p>
+      <w:pPr>
+        <w:rPr>
+          <w:b/>
+          <w:bCs/>
+        </w:rPr>
+      </w:pPr>
+      <w:r>
+        <w:rPr>
+          <w:rFonts w:hint="eastAsia"/>
+          <w:b/>
+          <w:bCs/>
+        </w:rPr>
+        <w:t>R</w:t>
+      </w:r>
+      <w:r>
+        <w:rPr>
+          <w:b/>
+          <w:bCs/>
+        </w:rPr>
+        <w:t>equirements:</w:t>
+      </w:r>
+    </w:p>
+    <w:p>
+      <w:pPr>
+        <w:pStyle w:val="a7"/>
+        <w:numPr>
+          <w:ilvl w:val="0"/>
+          <w:numId w:val="1"/>
+        </w:numPr>
+        <w:ind w:leftChars="0"/>
+      </w:pPr>
+      <w:r>
+        <w:t>Space</w:t>
+      </w:r>
+    </w:p>
+    <w:p>
+      <w:pPr>
+        <w:pStyle w:val="a7"/>
+        <w:numPr>
+          <w:ilvl w:val="0"/>
+          <w:numId w:val="1"/>
+        </w:numPr>
+        <w:ind w:leftChars="0"/>
+      </w:pPr>
+      <w:r>
+        <w:rPr>
+          <w:rFonts w:hint="eastAsia"/>
+        </w:rPr>
+        <w:t>P</w:t>
+      </w:r>
+      <w:r>
+        <w:t>lanet</w:t>
+      </w:r>
+    </w:p>
+    <w:p>
+      <w:pPr>
+        <w:pStyle w:val="a7"/>
+        <w:numPr>
+          <w:ilvl w:val="0"/>
+          <w:numId w:val="1"/>
+        </w:numPr>
+        <w:ind w:leftChars="0"/>
+        <w:rPr>
+          <w:highlight w:val="yellow"/>
+        </w:rPr>
+      </w:pPr>
+      <w:r>
+        <w:rPr>
+          <w:rFonts w:hint="eastAsia"/>
+          <w:highlight w:val="yellow"/>
+        </w:rPr>
+        <w:t>M</w:t>
+      </w:r>
+      <w:r>
+        <w:rPr>
+          <w:highlight w:val="yellow"/>
+        </w:rPr>
+        <w:t>eteorites around (at least 200 random floating rocks)</w:t>
+      </w:r>
+    </w:p>
+    <w:p>
+      <w:pPr>
+        <w:pStyle w:val="a7"/>
+        <w:numPr>
+          <w:ilvl w:val="0"/>
+          <w:numId w:val="1"/>
+        </w:numPr>
+        <w:ind w:leftChars="0"/>
+        <w:rPr>
+          <w:highlight w:val="yellow"/>
+        </w:rPr>
+      </w:pPr>
+      <w:r>
+        <w:rPr>
+          <w:rFonts w:hint="eastAsia"/>
+          <w:highlight w:val="yellow"/>
+        </w:rPr>
+        <w:t>M</w:t>
+      </w:r>
+      <w:r>
+        <w:rPr>
+          <w:highlight w:val="yellow"/>
+        </w:rPr>
+        <w:t>ultiple Space Vehicles near planet</w:t>
+      </w:r>
+    </w:p>
+    <w:p>
+      <w:pPr>
+        <w:pStyle w:val="a7"/>
+        <w:numPr>
+          <w:ilvl w:val="0"/>
+          <w:numId w:val="1"/>
+        </w:numPr>
+        <w:ind w:leftChars="0"/>
+        <w:rPr>
+          <w:highlight w:val="yellow"/>
+        </w:rPr>
+      </w:pPr>
+      <w:r>
+        <w:rPr>
+          <w:rFonts w:hint="eastAsia"/>
+          <w:highlight w:val="yellow"/>
+        </w:rPr>
+        <w:t>O</w:t>
+      </w:r>
+      <w:r>
+        <w:rPr>
+          <w:highlight w:val="yellow"/>
+        </w:rPr>
+        <w:t>bject loading</w:t>
+      </w:r>
+    </w:p>
+    <w:p>
+      <w:pPr>
+        <w:pStyle w:val="a7"/>
+        <w:numPr>
+          <w:ilvl w:val="0"/>
+          <w:numId w:val="1"/>
+        </w:numPr>
+        <w:ind w:leftChars="0"/>
+      </w:pPr>
+      <w:r>
+        <w:rPr>
+          <w:rFonts w:hint="eastAsia"/>
+        </w:rPr>
+        <w:t>T</w:t>
+      </w:r>
+      <w:r>
+        <w:t>ransformation matrix</w:t>
+      </w:r>
+    </w:p>
+    <w:p>
+      <w:pPr>
+        <w:pStyle w:val="a7"/>
+        <w:numPr>
+          <w:ilvl w:val="0"/>
+          <w:numId w:val="1"/>
+        </w:numPr>
+        <w:ind w:leftChars="0"/>
+      </w:pPr>
+      <w:r>
+        <w:rPr>
+          <w:rFonts w:hint="eastAsia"/>
+        </w:rPr>
         <w:t>L</w:t>
       </w:r>
       <w:r>
+        <w:t>ighting</w:t>
+      </w:r>
+    </w:p>
+    <w:p>
+      <w:pPr>
+        <w:pStyle w:val="a7"/>
+        <w:numPr>
+          <w:ilvl w:val="0"/>
+          <w:numId w:val="1"/>
+        </w:numPr>
+        <w:ind w:leftChars="0"/>
         <w:rPr>
           <w:highlight w:val="yellow"/>
         </w:rPr>
-        <w:t>ight</w:t>
-      </w:r>
-    </w:p>
-    <w:p>
-      <w:pPr>
-        <w:ind w:left="480"/>
-        <w:rPr>
-          <w:rFonts w:hint="eastAsia"/>
-        </w:rPr>
-      </w:pPr>
-    </w:p>
-    <w:p>
-      <w:pPr>
-        <w:pStyle w:val="a7"/>
-        <w:numPr>
-          <w:ilvl w:val="0"/>
-          <w:numId w:val="2"/>
-        </w:numPr>
-        <w:ind w:leftChars="0"/>
-      </w:pPr>
-      <w:r>
-        <w:rPr>
-          <w:rFonts w:hint="eastAsia"/>
+      </w:pPr>
+      <w:r>
+        <w:rPr>
+          <w:rFonts w:hint="eastAsia"/>
+          <w:highlight w:val="yellow"/>
+        </w:rPr>
+        <w:t>T</w:t>
+      </w:r>
+      <w:r>
+        <w:rPr>
+          <w:highlight w:val="yellow"/>
+        </w:rPr>
+        <w:t>exture Mapping</w:t>
+      </w:r>
+    </w:p>
+    <w:p>
+      <w:pPr>
+        <w:pStyle w:val="a7"/>
+        <w:numPr>
+          <w:ilvl w:val="0"/>
+          <w:numId w:val="1"/>
+        </w:numPr>
+        <w:ind w:leftChars="0"/>
+      </w:pPr>
+      <w:r>
+        <w:t>Skybox</w:t>
+      </w:r>
+    </w:p>
+    <w:p>
+      <w:pPr>
+        <w:pStyle w:val="a7"/>
+        <w:numPr>
+          <w:ilvl w:val="0"/>
+          <w:numId w:val="1"/>
+        </w:numPr>
+        <w:ind w:leftChars="0"/>
+      </w:pPr>
+      <w:r>
+        <w:rPr>
+          <w:rFonts w:hint="eastAsia"/>
+        </w:rPr>
+        <w:t>S</w:t>
+      </w:r>
+      <w:r>
+        <w:t>hader</w:t>
+      </w:r>
+    </w:p>
+    <w:p>
+      <w:pPr>
+        <w:pStyle w:val="a7"/>
+        <w:numPr>
+          <w:ilvl w:val="0"/>
+          <w:numId w:val="1"/>
+        </w:numPr>
+        <w:ind w:leftChars="0"/>
+      </w:pPr>
+      <w:r>
+        <w:rPr>
+          <w:rFonts w:hint="eastAsia"/>
+        </w:rPr>
+        <w:t>I</w:t>
+      </w:r>
+      <w:r>
+        <w:t>nteraction</w:t>
+      </w:r>
+    </w:p>
+    <w:p>
+      <w:pPr>
+        <w:pStyle w:val="a7"/>
+        <w:numPr>
+          <w:ilvl w:val="0"/>
+          <w:numId w:val="1"/>
+        </w:numPr>
+        <w:ind w:leftChars="0"/>
+      </w:pPr>
+      <w:r>
+        <w:t xml:space="preserve">The planet and the local space vehicles should do </w:t>
+      </w:r>
+      <w:r>
+        <w:rPr>
+          <w:b/>
+          <w:bCs/>
+        </w:rPr>
+        <w:t>self-rotation</w:t>
+      </w:r>
+      <w:r>
+        <w:t xml:space="preserve"> all the time. (Make UFO)</w:t>
+      </w:r>
+    </w:p>
+    <w:p>
+      <w:pPr>
+        <w:pStyle w:val="a7"/>
+        <w:numPr>
+          <w:ilvl w:val="0"/>
+          <w:numId w:val="1"/>
+        </w:numPr>
+        <w:ind w:leftChars="0"/>
+      </w:pPr>
+      <w:r>
+        <w:t>The local space vehicles should move in the horizontal axis all the time.</w:t>
+      </w:r>
+    </w:p>
+    <w:p>
+      <w:pPr>
+        <w:pStyle w:val="a7"/>
+        <w:numPr>
+          <w:ilvl w:val="0"/>
+          <w:numId w:val="1"/>
+        </w:numPr>
+        <w:ind w:leftChars="0"/>
+      </w:pPr>
+      <w:r>
+        <w:rPr>
+          <w:rFonts w:hint="eastAsia"/>
+        </w:rPr>
+        <w:t>S</w:t>
+      </w:r>
+      <w:r>
+        <w:t>kybox</w:t>
+      </w:r>
+    </w:p>
+    <w:p>
+      <w:pPr>
+        <w:pStyle w:val="a7"/>
+        <w:numPr>
+          <w:ilvl w:val="0"/>
+          <w:numId w:val="1"/>
+        </w:numPr>
+        <w:ind w:leftChars="0"/>
+      </w:pPr>
+      <w:r>
+        <w:t>Keyboard interaction – Light Parameters</w:t>
+      </w:r>
+    </w:p>
+    <w:p>
+      <w:pPr>
+        <w:pStyle w:val="a7"/>
+        <w:numPr>
+          <w:ilvl w:val="0"/>
+          <w:numId w:val="1"/>
+        </w:numPr>
+        <w:ind w:leftChars="0"/>
+      </w:pPr>
+      <w:r>
+        <w:rPr>
+          <w:rFonts w:hint="eastAsia"/>
+        </w:rPr>
+        <w:t>3</w:t>
+      </w:r>
+      <w:r>
+        <w:rPr>
+          <w:vertAlign w:val="superscript"/>
+        </w:rPr>
+        <w:t>rd</w:t>
+      </w:r>
+      <w:r>
+        <w:t xml:space="preserve">-person </w:t>
+      </w:r>
+      <w:r>
+        <w:t xml:space="preserve">player </w:t>
+      </w:r>
+      <w:r>
+        <w:t>view</w:t>
+      </w:r>
+    </w:p>
+    <w:p>
+      <w:pPr>
+        <w:pStyle w:val="a7"/>
+        <w:numPr>
+          <w:ilvl w:val="0"/>
+          <w:numId w:val="1"/>
+        </w:numPr>
+        <w:ind w:leftChars="0"/>
+      </w:pPr>
+      <w:r>
+        <w:rPr>
+          <w:rFonts w:hint="eastAsia"/>
+        </w:rPr>
+        <w:t>D</w:t>
+      </w:r>
+      <w:r>
+        <w:t xml:space="preserve">o </w:t>
+      </w:r>
+      <w:r>
+        <w:rPr>
+          <w:b/>
+          <w:bCs/>
+          <w:u w:val="single"/>
+        </w:rPr>
+        <w:t>normal mapping</w:t>
+      </w:r>
+      <w:r>
+        <w:t xml:space="preserve"> for the planet</w:t>
+      </w:r>
+    </w:p>
+    <w:p>
+      <w:pPr>
+        <w:pStyle w:val="a7"/>
+        <w:numPr>
+          <w:ilvl w:val="0"/>
+          <w:numId w:val="1"/>
+        </w:numPr>
+        <w:ind w:leftChars="0"/>
+      </w:pPr>
+      <w:r>
+        <w:t>Mouse. Use a mouse to control the rotation of the spacecraft. For example, if you move the mouse to the left, the head of the spacecraft will turn left.</w:t>
+      </w:r>
+    </w:p>
+    <w:p>
+      <w:pPr>
+        <w:pStyle w:val="a7"/>
+        <w:numPr>
+          <w:ilvl w:val="0"/>
+          <w:numId w:val="1"/>
+        </w:numPr>
+        <w:ind w:leftChars="0"/>
+      </w:pPr>
+      <w:r>
+        <w:rPr>
+          <w:rFonts w:hint="eastAsia"/>
+          <w:b/>
+          <w:bCs/>
+          <w:u w:val="single"/>
+        </w:rPr>
+        <w:t>U</w:t>
+      </w:r>
+      <w:r>
+        <w:rPr>
+          <w:b/>
+          <w:bCs/>
+          <w:u w:val="single"/>
+        </w:rPr>
+        <w:t>p, down, left, right</w:t>
+      </w:r>
+      <w:r>
+        <w:t xml:space="preserve"> or </w:t>
+      </w:r>
+      <w:r>
+        <w:rPr>
+          <w:color w:val="FF0000"/>
+        </w:rPr>
+        <w:t>{</w:t>
+      </w:r>
+      <w:r>
+        <w:rPr>
+          <w:color w:val="FF0000"/>
+        </w:rPr>
+        <w:t>WASD + Space/Shift for Up and Down</w:t>
+      </w:r>
+      <w:r>
+        <w:rPr>
+          <w:color w:val="FF0000"/>
+        </w:rPr>
+        <w:t>}</w:t>
+      </w:r>
+    </w:p>
+    <w:p>
+      <w:pPr>
+        <w:pStyle w:val="a7"/>
+        <w:numPr>
+          <w:ilvl w:val="0"/>
+          <w:numId w:val="1"/>
+        </w:numPr>
+        <w:ind w:leftChars="0"/>
+      </w:pPr>
+      <w:r>
+        <w:t>Other Light sources</w:t>
+      </w:r>
+    </w:p>
+    <w:p>
+      <w:pPr>
+        <w:pStyle w:val="a7"/>
+        <w:numPr>
+          <w:ilvl w:val="0"/>
+          <w:numId w:val="1"/>
+        </w:numPr>
+        <w:ind w:leftChars="0"/>
+      </w:pPr>
+      <w:r>
+        <w:rPr>
+          <w:rFonts w:hint="eastAsia"/>
+        </w:rPr>
+        <w:t>O</w:t>
+      </w:r>
+      <w:r>
+        <w:t>ther meaningful objects</w:t>
+      </w:r>
+    </w:p>
+    <w:p>
+      <w:pPr>
+        <w:pStyle w:val="a7"/>
+        <w:numPr>
+          <w:ilvl w:val="0"/>
+          <w:numId w:val="1"/>
+        </w:numPr>
+        <w:ind w:leftChars="0"/>
+      </w:pPr>
+      <w:r>
+        <w:t>Meaningful interactions (such as collision/shooting)</w:t>
+      </w:r>
+    </w:p>
+    <w:p/>
+    <w:p>
+      <w:r>
+        <w:rPr>
+          <w:rFonts w:hint="eastAsia"/>
+        </w:rPr>
+        <w:t>S</w:t>
+      </w:r>
+      <w:r>
+        <w:t>cenes:</w:t>
+      </w:r>
+    </w:p>
+    <w:p>
+      <w:pPr>
+        <w:rPr>
+          <w:b/>
+          <w:bCs/>
+        </w:rPr>
+      </w:pPr>
+      <w:r>
+        <w:rPr>
+          <w:rFonts w:hint="eastAsia"/>
+          <w:b/>
+          <w:bCs/>
+        </w:rPr>
+        <w:t>S</w:t>
+      </w:r>
+      <w:r>
+        <w:rPr>
+          <w:b/>
+          <w:bCs/>
+        </w:rPr>
+        <w:t>tarting Scene</w:t>
+      </w:r>
+      <w:r>
+        <w:rPr>
+          <w:b/>
+          <w:bCs/>
+        </w:rPr>
+        <w:t xml:space="preserve"> (Where the Spaceship launches)</w:t>
+      </w:r>
+    </w:p>
+    <w:p>
+      <w:pPr>
+        <w:rPr>
+          <w:b/>
+          <w:bCs/>
+        </w:rPr>
+      </w:pPr>
+      <w:r>
+        <w:rPr>
+          <w:b/>
+          <w:bCs/>
+        </w:rPr>
+        <w:t>Play Scene</w:t>
+      </w:r>
+    </w:p>
+    <w:p>
+      <w:pPr>
+        <w:rPr>
+          <w:b/>
+          <w:bCs/>
+        </w:rPr>
+      </w:pPr>
+      <w:r>
+        <w:rPr>
+          <w:rFonts w:hint="eastAsia"/>
+          <w:b/>
+          <w:bCs/>
+        </w:rPr>
+        <w:t>-</w:t>
+      </w:r>
+      <w:r>
+        <w:rPr>
+          <w:b/>
+          <w:bCs/>
+        </w:rPr>
+        <w:t xml:space="preserve"> Space</w:t>
+      </w:r>
+    </w:p>
+    <w:p>
+      <w:pPr>
+        <w:rPr>
+          <w:b/>
+          <w:bCs/>
+        </w:rPr>
+      </w:pPr>
+      <w:r>
+        <w:rPr>
+          <w:rFonts w:hint="eastAsia"/>
+          <w:b/>
+          <w:bCs/>
+        </w:rPr>
+        <w:t>-</w:t>
+      </w:r>
+      <w:r>
+        <w:rPr>
+          <w:b/>
+          <w:bCs/>
+        </w:rPr>
+        <w:t xml:space="preserve"> Planet(s)</w:t>
+      </w:r>
+    </w:p>
+    <w:p>
+      <w:pPr>
+        <w:rPr>
+          <w:b/>
+          <w:bCs/>
+        </w:rPr>
+      </w:pPr>
+      <w:r>
+        <w:rPr>
+          <w:b/>
+          <w:bCs/>
+        </w:rPr>
+        <w:t>- Asteroid Ring</w:t>
+      </w:r>
+    </w:p>
+    <w:p>
+      <w:pPr>
+        <w:rPr>
+          <w:b/>
+          <w:bCs/>
+        </w:rPr>
+      </w:pPr>
+      <w:r>
+        <w:rPr>
+          <w:rFonts w:hint="eastAsia"/>
+          <w:b/>
+          <w:bCs/>
+        </w:rPr>
+        <w:t>-</w:t>
+      </w:r>
+      <w:r>
+        <w:rPr>
+          <w:b/>
+          <w:bCs/>
+        </w:rPr>
+        <w:t xml:space="preserve"> Spaceship(Main)</w:t>
+      </w:r>
+    </w:p>
+    <w:p>
+      <w:pPr>
+        <w:rPr>
+          <w:b/>
+          <w:bCs/>
+        </w:rPr>
+      </w:pPr>
+      <w:r>
+        <w:rPr>
+          <w:rFonts w:hint="eastAsia"/>
+          <w:b/>
+          <w:bCs/>
+        </w:rPr>
+        <w:lastRenderedPageBreak/>
+        <w:t>-</w:t>
+      </w:r>
+      <w:r>
+        <w:rPr>
+          <w:b/>
+          <w:bCs/>
+        </w:rPr>
+        <w:t xml:space="preserve"> Enemy Spaceships</w:t>
+      </w:r>
+    </w:p>
+    <w:p>
+      <w:pPr>
+        <w:rPr>
+          <w:b/>
+          <w:bCs/>
+        </w:rPr>
+      </w:pPr>
+      <w:r>
+        <w:rPr>
+          <w:rFonts w:hint="eastAsia"/>
+          <w:b/>
+          <w:bCs/>
+        </w:rPr>
+        <w:t>-</w:t>
+      </w:r>
+      <w:r>
+        <w:rPr>
+          <w:b/>
+          <w:bCs/>
+        </w:rPr>
+        <w:t xml:space="preserve"> Missiles</w:t>
+      </w:r>
+    </w:p>
+    <w:p>
+      <w:pPr>
+        <w:rPr>
+          <w:b/>
+          <w:bCs/>
+        </w:rPr>
+      </w:pPr>
+      <w:r>
+        <w:rPr>
+          <w:rFonts w:hint="eastAsia"/>
+          <w:b/>
+          <w:bCs/>
+        </w:rPr>
+        <w:t>R</w:t>
+      </w:r>
+      <w:r>
+        <w:rPr>
+          <w:b/>
+          <w:bCs/>
+        </w:rPr>
+        <w:t>adar Position</w:t>
+      </w:r>
+    </w:p>
+    <w:p/>
+    <w:p>
+      <w:pPr>
+        <w:rPr>
+          <w:b/>
+          <w:bCs/>
+        </w:rPr>
+      </w:pPr>
+      <w:r>
+        <w:rPr>
+          <w:rFonts w:hint="eastAsia"/>
+          <w:b/>
+          <w:bCs/>
         </w:rPr>
         <w:t>A</w:t>
       </w:r>
       <w:r>
-        <w:t>dd shooting and projectile collisions</w:t>
-      </w:r>
-    </w:p>
-    <w:p>
-      <w:pPr>
-        <w:pStyle w:val="a7"/>
-        <w:numPr>
-          <w:ilvl w:val="0"/>
-          <w:numId w:val="2"/>
-        </w:numPr>
-        <w:ind w:leftChars="0"/>
-        <w:rPr>
-          <w:rFonts w:hint="eastAsia"/>
-        </w:rPr>
-      </w:pPr>
-      <w:r>
-        <w:rPr>
-          <w:rFonts w:hint="eastAsia"/>
-        </w:rPr>
-        <w:t>R</w:t>
-      </w:r>
-      <w:r>
-        <w:t>emove dashing by UFOs</w:t>
-      </w:r>
-    </w:p>
-    <w:p>
-      <w:pPr>
-        <w:ind w:left="480"/>
-        <w:rPr>
-          <w:rFonts w:hint="eastAsia"/>
-          <w:highlight w:val="yellow"/>
-        </w:rPr>
-      </w:pPr>
-    </w:p>
-    <w:p>
-      <w:pPr>
-        <w:pStyle w:val="a7"/>
-        <w:numPr>
-          <w:ilvl w:val="0"/>
-          <w:numId w:val="2"/>
-        </w:numPr>
-        <w:ind w:leftChars="0"/>
-      </w:pPr>
-      <w:r>
-        <w:t>UFOs spawn according to a ring of SPHERE instead of circle</w:t>
-      </w:r>
-    </w:p>
-    <w:p>
-      <w:pPr>
-        <w:pStyle w:val="a7"/>
-        <w:numPr>
-          <w:ilvl w:val="0"/>
-          <w:numId w:val="2"/>
-        </w:numPr>
-        <w:ind w:leftChars="0"/>
-      </w:pPr>
-      <w:r>
-        <w:rPr>
-          <w:rFonts w:hint="eastAsia"/>
-        </w:rPr>
-        <w:t>U</w:t>
-      </w:r>
-      <w:r>
-        <w:t>FOs move towards tiger also in Y direction</w:t>
-      </w:r>
-    </w:p>
-    <w:p>
-      <w:pPr>
-        <w:ind w:left="480"/>
-        <w:rPr>
-          <w:rFonts w:hint="eastAsia"/>
-        </w:rPr>
-      </w:pPr>
-    </w:p>
-    <w:p>
-      <w:pPr>
-        <w:pStyle w:val="a7"/>
-        <w:numPr>
-          <w:ilvl w:val="0"/>
-          <w:numId w:val="2"/>
-        </w:numPr>
-        <w:ind w:leftChars="0"/>
-      </w:pPr>
-      <w:r>
-        <w:rPr>
-          <w:rFonts w:hint="eastAsia"/>
-        </w:rPr>
-        <w:t>E</w:t>
-      </w:r>
-      <w:r>
-        <w:t>verything is too big: scale down most of the stuff</w:t>
-      </w:r>
-    </w:p>
-    <w:p>
-      <w:pPr>
-        <w:pStyle w:val="a7"/>
-        <w:numPr>
-          <w:ilvl w:val="0"/>
-          <w:numId w:val="2"/>
-        </w:numPr>
-        <w:ind w:leftChars="0"/>
-      </w:pPr>
-      <w:r>
-        <w:rPr>
-          <w:rFonts w:hint="eastAsia"/>
-        </w:rPr>
-        <w:t>T</w:t>
-      </w:r>
-      <w:r>
-        <w:t>rying to make 3D movements: no limit</w:t>
-      </w:r>
-    </w:p>
-    <w:p>
-      <w:pPr>
-        <w:ind w:left="480"/>
-      </w:pPr>
-    </w:p>
-    <w:p>
-      <w:pPr>
-        <w:pStyle w:val="a7"/>
-        <w:numPr>
-          <w:ilvl w:val="0"/>
-          <w:numId w:val="2"/>
-        </w:numPr>
-        <w:ind w:leftChars="0"/>
-        <w:rPr>
-          <w:rFonts w:hint="eastAsia"/>
-        </w:rPr>
-      </w:pPr>
-      <w:r>
-        <w:rPr>
-          <w:rFonts w:hint="eastAsia"/>
-        </w:rPr>
-        <w:t>F</w:t>
-      </w:r>
-      <w:r>
-        <w:t>ire behind spaceship</w:t>
-      </w:r>
-    </w:p>
-    <w:p/>
-    <w:p>
-      <w:r>
-        <w:rPr>
-          <w:rFonts w:hint="eastAsia"/>
-        </w:rPr>
-        <w:t>T</w:t>
-      </w:r>
-      <w:r>
-        <w:t>AKA</w:t>
-      </w:r>
-    </w:p>
-    <w:p>
-      <w:pPr>
-        <w:pStyle w:val="a7"/>
-        <w:numPr>
-          <w:ilvl w:val="0"/>
-          <w:numId w:val="2"/>
-        </w:numPr>
-        <w:ind w:leftChars="0"/>
-        <w:rPr>
-          <w:highlight w:val="yellow"/>
-        </w:rPr>
-      </w:pPr>
-      <w:r>
-        <w:rPr>
-          <w:rFonts w:hint="eastAsia"/>
-          <w:highlight w:val="yellow"/>
-        </w:rPr>
-        <w:t>A</w:t>
-      </w:r>
-      <w:r>
-        <w:rPr>
-          <w:highlight w:val="yellow"/>
-        </w:rPr>
-        <w:t>dd platform</w:t>
-      </w:r>
-    </w:p>
-    <w:p>
-      <w:pPr>
-        <w:pStyle w:val="a7"/>
-        <w:numPr>
-          <w:ilvl w:val="0"/>
-          <w:numId w:val="2"/>
-        </w:numPr>
-        <w:ind w:leftChars="0"/>
-        <w:rPr>
-          <w:highlight w:val="yellow"/>
-        </w:rPr>
-      </w:pPr>
-      <w:r>
-        <w:rPr>
-          <w:highlight w:val="yellow"/>
-        </w:rPr>
-        <w:t>(</w:t>
-      </w:r>
-      <w:r>
-        <w:rPr>
-          <w:highlight w:val="yellow"/>
-        </w:rPr>
-        <w:t>Add other space vehicles</w:t>
-      </w:r>
-      <w:r>
-        <w:rPr>
-          <w:highlight w:val="yellow"/>
-        </w:rPr>
-        <w:t>)</w:t>
-      </w:r>
-    </w:p>
-    <w:p>
-      <w:pPr>
-        <w:pStyle w:val="a7"/>
-        <w:numPr>
-          <w:ilvl w:val="0"/>
-          <w:numId w:val="2"/>
-        </w:numPr>
-        <w:ind w:leftChars="0"/>
-        <w:rPr>
-          <w:highlight w:val="yellow"/>
-        </w:rPr>
-      </w:pPr>
-      <w:r>
-        <w:rPr>
-          <w:rFonts w:hint="eastAsia"/>
-          <w:highlight w:val="yellow"/>
-        </w:rPr>
-        <w:t>A</w:t>
-      </w:r>
-      <w:r>
-        <w:rPr>
-          <w:highlight w:val="yellow"/>
-        </w:rPr>
-        <w:t>dd lighting</w:t>
-      </w:r>
-    </w:p>
-    <w:p>
-      <w:pPr>
-        <w:pStyle w:val="a7"/>
-        <w:numPr>
-          <w:ilvl w:val="0"/>
-          <w:numId w:val="2"/>
-        </w:numPr>
-        <w:ind w:leftChars="0"/>
-        <w:rPr>
-          <w:rFonts w:hint="eastAsia"/>
-        </w:rPr>
-      </w:pPr>
-      <w:r>
-        <w:rPr>
-          <w:rFonts w:hint="eastAsia"/>
-        </w:rPr>
-        <w:t>E</w:t>
-      </w:r>
-      <w:r>
-        <w:t>ngine Start</w:t>
-      </w:r>
-    </w:p>
-    <w:p/>
-    <w:p>
-      <w:pPr>
-        <w:rPr>
-          <w:b/>
-          <w:bCs/>
-        </w:rPr>
-      </w:pPr>
-      <w:r>
-        <w:rPr>
-          <w:rFonts w:hint="eastAsia"/>
-          <w:b/>
-          <w:bCs/>
-        </w:rPr>
-        <w:t>R</w:t>
-      </w:r>
-      <w:r>
-        <w:rPr>
-          <w:b/>
-          <w:bCs/>
-        </w:rPr>
-        <w:t>equirements:</w:t>
-      </w:r>
-    </w:p>
-    <w:p>
-      <w:pPr>
-        <w:pStyle w:val="a7"/>
-        <w:numPr>
-          <w:ilvl w:val="0"/>
-          <w:numId w:val="1"/>
-        </w:numPr>
-        <w:ind w:leftChars="0"/>
-      </w:pPr>
-      <w:r>
-        <w:lastRenderedPageBreak/>
-        <w:t>Space</w:t>
-      </w:r>
-    </w:p>
-    <w:p>
-      <w:pPr>
-        <w:pStyle w:val="a7"/>
-        <w:numPr>
-          <w:ilvl w:val="0"/>
-          <w:numId w:val="1"/>
-        </w:numPr>
-        <w:ind w:leftChars="0"/>
-      </w:pPr>
-      <w:r>
-        <w:rPr>
-          <w:rFonts w:hint="eastAsia"/>
-        </w:rPr>
-        <w:t>P</w:t>
-      </w:r>
-      <w:r>
-        <w:t>lanet</w:t>
-      </w:r>
-    </w:p>
-    <w:p>
-      <w:pPr>
-        <w:pStyle w:val="a7"/>
-        <w:numPr>
-          <w:ilvl w:val="0"/>
-          <w:numId w:val="1"/>
-        </w:numPr>
-        <w:ind w:leftChars="0"/>
-        <w:rPr>
-          <w:highlight w:val="yellow"/>
-        </w:rPr>
-      </w:pPr>
-      <w:r>
-        <w:rPr>
-          <w:rFonts w:hint="eastAsia"/>
-          <w:highlight w:val="yellow"/>
-        </w:rPr>
-        <w:t>M</w:t>
-      </w:r>
-      <w:r>
-        <w:rPr>
-          <w:highlight w:val="yellow"/>
-        </w:rPr>
-        <w:t>eteorites around (at least 200 random floating rocks)</w:t>
-      </w:r>
-    </w:p>
-    <w:p>
-      <w:pPr>
-        <w:pStyle w:val="a7"/>
-        <w:numPr>
-          <w:ilvl w:val="0"/>
-          <w:numId w:val="1"/>
-        </w:numPr>
-        <w:ind w:leftChars="0"/>
-        <w:rPr>
-          <w:highlight w:val="yellow"/>
-        </w:rPr>
-      </w:pPr>
-      <w:r>
-        <w:rPr>
-          <w:rFonts w:hint="eastAsia"/>
-          <w:highlight w:val="yellow"/>
-        </w:rPr>
-        <w:t>M</w:t>
-      </w:r>
-      <w:r>
-        <w:rPr>
-          <w:highlight w:val="yellow"/>
-        </w:rPr>
-        <w:t>ultiple Space Vehicles near planet</w:t>
-      </w:r>
-    </w:p>
-    <w:p>
-      <w:pPr>
-        <w:pStyle w:val="a7"/>
-        <w:numPr>
-          <w:ilvl w:val="0"/>
-          <w:numId w:val="1"/>
-        </w:numPr>
-        <w:ind w:leftChars="0"/>
-        <w:rPr>
-          <w:highlight w:val="yellow"/>
-        </w:rPr>
-      </w:pPr>
-      <w:r>
-        <w:rPr>
-          <w:rFonts w:hint="eastAsia"/>
-          <w:highlight w:val="yellow"/>
-        </w:rPr>
-        <w:t>O</w:t>
-      </w:r>
-      <w:r>
-        <w:rPr>
-          <w:highlight w:val="yellow"/>
-        </w:rPr>
-        <w:t>bject loading</w:t>
-      </w:r>
-    </w:p>
-    <w:p>
-      <w:pPr>
-        <w:pStyle w:val="a7"/>
-        <w:numPr>
-          <w:ilvl w:val="0"/>
-          <w:numId w:val="1"/>
-        </w:numPr>
-        <w:ind w:leftChars="0"/>
-      </w:pPr>
-      <w:r>
-        <w:rPr>
-          <w:rFonts w:hint="eastAsia"/>
-        </w:rPr>
-        <w:t>T</w:t>
-      </w:r>
-      <w:r>
-        <w:t>ransformation matrix</w:t>
-      </w:r>
-    </w:p>
-    <w:p>
-      <w:pPr>
-        <w:pStyle w:val="a7"/>
-        <w:numPr>
-          <w:ilvl w:val="0"/>
-          <w:numId w:val="1"/>
-        </w:numPr>
-        <w:ind w:leftChars="0"/>
-      </w:pPr>
-      <w:r>
-        <w:rPr>
-          <w:rFonts w:hint="eastAsia"/>
-        </w:rPr>
-        <w:t>L</w:t>
-      </w:r>
-      <w:r>
-        <w:t>ighting</w:t>
-      </w:r>
-    </w:p>
-    <w:p>
-      <w:pPr>
-        <w:pStyle w:val="a7"/>
-        <w:numPr>
-          <w:ilvl w:val="0"/>
-          <w:numId w:val="1"/>
-        </w:numPr>
-        <w:ind w:leftChars="0"/>
-        <w:rPr>
-          <w:highlight w:val="yellow"/>
-        </w:rPr>
-      </w:pPr>
-      <w:r>
-        <w:rPr>
-          <w:rFonts w:hint="eastAsia"/>
-          <w:highlight w:val="yellow"/>
-        </w:rPr>
-        <w:t>T</w:t>
-      </w:r>
-      <w:r>
-        <w:rPr>
-          <w:highlight w:val="yellow"/>
-        </w:rPr>
-        <w:t>exture Mapping</w:t>
-      </w:r>
-    </w:p>
-    <w:p>
-      <w:pPr>
-        <w:pStyle w:val="a7"/>
-        <w:numPr>
-          <w:ilvl w:val="0"/>
-          <w:numId w:val="1"/>
-        </w:numPr>
-        <w:ind w:leftChars="0"/>
-      </w:pPr>
-      <w:r>
-        <w:t>Skybox</w:t>
-      </w:r>
-    </w:p>
-    <w:p>
-      <w:pPr>
-        <w:pStyle w:val="a7"/>
-        <w:numPr>
-          <w:ilvl w:val="0"/>
-          <w:numId w:val="1"/>
-        </w:numPr>
-        <w:ind w:leftChars="0"/>
-      </w:pPr>
-      <w:r>
-        <w:rPr>
-          <w:rFonts w:hint="eastAsia"/>
-        </w:rPr>
-        <w:t>S</w:t>
-      </w:r>
-      <w:r>
-        <w:t>hader</w:t>
-      </w:r>
-    </w:p>
-    <w:p>
-      <w:pPr>
-        <w:pStyle w:val="a7"/>
-        <w:numPr>
-          <w:ilvl w:val="0"/>
-          <w:numId w:val="1"/>
-        </w:numPr>
-        <w:ind w:leftChars="0"/>
-      </w:pPr>
-      <w:r>
-        <w:rPr>
-          <w:rFonts w:hint="eastAsia"/>
-        </w:rPr>
-        <w:t>I</w:t>
-      </w:r>
-      <w:r>
-        <w:t>nteraction</w:t>
-      </w:r>
-    </w:p>
-    <w:p>
-      <w:pPr>
-        <w:pStyle w:val="a7"/>
-        <w:numPr>
-          <w:ilvl w:val="0"/>
-          <w:numId w:val="1"/>
-        </w:numPr>
-        <w:ind w:leftChars="0"/>
-      </w:pPr>
-      <w:r>
-        <w:t xml:space="preserve">The planet and the local space vehicles should do </w:t>
-      </w:r>
-      <w:r>
-        <w:rPr>
-          <w:b/>
-          <w:bCs/>
-        </w:rPr>
-        <w:t>self-rotation</w:t>
-      </w:r>
-      <w:r>
-        <w:t xml:space="preserve"> all the time. (Make UFO)</w:t>
-      </w:r>
-    </w:p>
-    <w:p>
-      <w:pPr>
-        <w:pStyle w:val="a7"/>
-        <w:numPr>
-          <w:ilvl w:val="0"/>
-          <w:numId w:val="1"/>
-        </w:numPr>
-        <w:ind w:leftChars="0"/>
-      </w:pPr>
-      <w:r>
-        <w:t>The local space vehicles should move in the horizontal axis all the time.</w:t>
-      </w:r>
-    </w:p>
-    <w:p>
-      <w:pPr>
-        <w:pStyle w:val="a7"/>
-        <w:numPr>
-          <w:ilvl w:val="0"/>
-          <w:numId w:val="1"/>
-        </w:numPr>
-        <w:ind w:leftChars="0"/>
-      </w:pPr>
-      <w:r>
-        <w:rPr>
-          <w:rFonts w:hint="eastAsia"/>
-        </w:rPr>
-        <w:t>S</w:t>
-      </w:r>
-      <w:r>
-        <w:t>kybox</w:t>
-      </w:r>
-    </w:p>
-    <w:p>
-      <w:pPr>
-        <w:pStyle w:val="a7"/>
-        <w:numPr>
-          <w:ilvl w:val="0"/>
-          <w:numId w:val="1"/>
-        </w:numPr>
-        <w:ind w:leftChars="0"/>
-      </w:pPr>
-      <w:r>
-        <w:t>Keyboard interaction – Light Parameters</w:t>
-      </w:r>
-    </w:p>
-    <w:p>
-      <w:pPr>
-        <w:pStyle w:val="a7"/>
-        <w:numPr>
-          <w:ilvl w:val="0"/>
-          <w:numId w:val="1"/>
-        </w:numPr>
-        <w:ind w:leftChars="0"/>
-      </w:pPr>
-      <w:r>
-        <w:rPr>
-          <w:rFonts w:hint="eastAsia"/>
-        </w:rPr>
-        <w:t>3</w:t>
-      </w:r>
-      <w:r>
-        <w:rPr>
-          <w:vertAlign w:val="superscript"/>
-        </w:rPr>
-        <w:t>rd</w:t>
-      </w:r>
-      <w:r>
-        <w:t xml:space="preserve">-person </w:t>
-      </w:r>
-      <w:r>
-        <w:t xml:space="preserve">player </w:t>
-      </w:r>
-      <w:r>
-        <w:t>view</w:t>
-      </w:r>
-    </w:p>
-    <w:p>
-      <w:pPr>
-        <w:pStyle w:val="a7"/>
-        <w:numPr>
-          <w:ilvl w:val="0"/>
-          <w:numId w:val="1"/>
-        </w:numPr>
-        <w:ind w:leftChars="0"/>
-      </w:pPr>
-      <w:r>
-        <w:rPr>
-          <w:rFonts w:hint="eastAsia"/>
-        </w:rPr>
-        <w:t>D</w:t>
-      </w:r>
-      <w:r>
-        <w:t xml:space="preserve">o </w:t>
-      </w:r>
-      <w:r>
-        <w:rPr>
-          <w:b/>
-          <w:bCs/>
-          <w:u w:val="single"/>
-        </w:rPr>
-        <w:t>normal mapping</w:t>
-      </w:r>
-      <w:r>
-        <w:t xml:space="preserve"> for the planet</w:t>
-      </w:r>
-    </w:p>
-    <w:p>
-      <w:pPr>
-        <w:pStyle w:val="a7"/>
-        <w:numPr>
-          <w:ilvl w:val="0"/>
-          <w:numId w:val="1"/>
-        </w:numPr>
-        <w:ind w:leftChars="0"/>
-      </w:pPr>
-      <w:r>
-        <w:t>Mouse. Use a mouse to control the rotation of the spacecraft. For example, if you move the mouse to the left, the head of the spacecraft will turn left.</w:t>
-      </w:r>
-    </w:p>
-    <w:p>
-      <w:pPr>
-        <w:pStyle w:val="a7"/>
-        <w:numPr>
-          <w:ilvl w:val="0"/>
-          <w:numId w:val="1"/>
-        </w:numPr>
-        <w:ind w:leftChars="0"/>
-      </w:pPr>
-      <w:r>
-        <w:rPr>
-          <w:rFonts w:hint="eastAsia"/>
-          <w:b/>
-          <w:bCs/>
-          <w:u w:val="single"/>
-        </w:rPr>
-        <w:t>U</w:t>
-      </w:r>
-      <w:r>
-        <w:rPr>
-          <w:b/>
-          <w:bCs/>
-          <w:u w:val="single"/>
-        </w:rPr>
-        <w:t>p, down, left, right</w:t>
-      </w:r>
-      <w:r>
-        <w:t xml:space="preserve"> or </w:t>
-      </w:r>
-      <w:r>
-        <w:rPr>
-          <w:color w:val="FF0000"/>
-        </w:rPr>
-        <w:t>{</w:t>
-      </w:r>
-      <w:r>
-        <w:rPr>
-          <w:color w:val="FF0000"/>
-        </w:rPr>
-        <w:t>WASD + Space/Shift for Up and Down</w:t>
-      </w:r>
-      <w:r>
-        <w:rPr>
-          <w:color w:val="FF0000"/>
-        </w:rPr>
-        <w:t>}</w:t>
-      </w:r>
-    </w:p>
-    <w:p>
-      <w:pPr>
-        <w:pStyle w:val="a7"/>
-        <w:numPr>
-          <w:ilvl w:val="0"/>
-          <w:numId w:val="1"/>
-        </w:numPr>
-        <w:ind w:leftChars="0"/>
-      </w:pPr>
-      <w:r>
-        <w:t>Other Light sources</w:t>
-      </w:r>
-    </w:p>
-    <w:p>
-      <w:pPr>
-        <w:pStyle w:val="a7"/>
-        <w:numPr>
-          <w:ilvl w:val="0"/>
-          <w:numId w:val="1"/>
-        </w:numPr>
-        <w:ind w:leftChars="0"/>
-      </w:pPr>
-      <w:r>
-        <w:rPr>
-          <w:rFonts w:hint="eastAsia"/>
-        </w:rPr>
-        <w:t>O</w:t>
-      </w:r>
-      <w:r>
-        <w:t>ther meaningful objects</w:t>
-      </w:r>
-    </w:p>
-    <w:p>
-      <w:pPr>
-        <w:pStyle w:val="a7"/>
-        <w:numPr>
-          <w:ilvl w:val="0"/>
-          <w:numId w:val="1"/>
-        </w:numPr>
-        <w:ind w:leftChars="0"/>
-      </w:pPr>
-      <w:r>
-        <w:t>Meaningful interactions (such as collision/shooting)</w:t>
-      </w:r>
-    </w:p>
-    <w:p/>
-    <w:p>
-      <w:r>
-        <w:rPr>
-          <w:rFonts w:hint="eastAsia"/>
-        </w:rPr>
-        <w:t>S</w:t>
-      </w:r>
-      <w:r>
-        <w:t>cenes:</w:t>
-      </w:r>
-    </w:p>
-    <w:p>
-      <w:pPr>
-        <w:rPr>
-          <w:b/>
-          <w:bCs/>
-        </w:rPr>
-      </w:pPr>
-      <w:r>
-        <w:rPr>
-          <w:rFonts w:hint="eastAsia"/>
-          <w:b/>
-          <w:bCs/>
-        </w:rPr>
-        <w:t>S</w:t>
-      </w:r>
-      <w:r>
-        <w:rPr>
-          <w:b/>
-          <w:bCs/>
-        </w:rPr>
-        <w:t>tarting Scene</w:t>
-      </w:r>
-      <w:r>
-        <w:rPr>
-          <w:b/>
-          <w:bCs/>
-        </w:rPr>
-        <w:t xml:space="preserve"> (Where the Spaceship launches)</w:t>
-      </w:r>
-    </w:p>
-    <w:p>
-      <w:pPr>
-        <w:rPr>
-          <w:b/>
-          <w:bCs/>
-        </w:rPr>
-      </w:pPr>
-      <w:r>
-        <w:rPr>
-          <w:b/>
-          <w:bCs/>
-        </w:rPr>
-        <w:t>Play Scene</w:t>
-      </w:r>
-    </w:p>
-    <w:p>
-      <w:pPr>
-        <w:rPr>
-          <w:b/>
-          <w:bCs/>
-        </w:rPr>
-      </w:pPr>
-      <w:r>
-        <w:rPr>
-          <w:rFonts w:hint="eastAsia"/>
-          <w:b/>
-          <w:bCs/>
-        </w:rPr>
-        <w:t>-</w:t>
-      </w:r>
-      <w:r>
-        <w:rPr>
-          <w:b/>
-          <w:bCs/>
-        </w:rPr>
-        <w:t xml:space="preserve"> Space</w:t>
-      </w:r>
-    </w:p>
-    <w:p>
-      <w:pPr>
-        <w:rPr>
-          <w:b/>
-          <w:bCs/>
-        </w:rPr>
-      </w:pPr>
-      <w:r>
-        <w:rPr>
-          <w:rFonts w:hint="eastAsia"/>
-          <w:b/>
-          <w:bCs/>
-        </w:rPr>
-        <w:t>-</w:t>
-      </w:r>
-      <w:r>
-        <w:rPr>
-          <w:b/>
-          <w:bCs/>
-        </w:rPr>
-        <w:t xml:space="preserve"> Planet(s)</w:t>
-      </w:r>
-    </w:p>
-    <w:p>
-      <w:pPr>
-        <w:rPr>
-          <w:b/>
-          <w:bCs/>
-        </w:rPr>
-      </w:pPr>
-      <w:r>
-        <w:rPr>
-          <w:b/>
-          <w:bCs/>
-        </w:rPr>
-        <w:t>- Asteroid Ring</w:t>
-      </w:r>
-    </w:p>
-    <w:p>
-      <w:pPr>
-        <w:rPr>
-          <w:b/>
-          <w:bCs/>
-        </w:rPr>
-      </w:pPr>
-      <w:r>
-        <w:rPr>
-          <w:rFonts w:hint="eastAsia"/>
-          <w:b/>
-          <w:bCs/>
-        </w:rPr>
-        <w:t>-</w:t>
-      </w:r>
-      <w:r>
-        <w:rPr>
-          <w:b/>
-          <w:bCs/>
-        </w:rPr>
-        <w:t xml:space="preserve"> Spaceship(Main)</w:t>
-      </w:r>
-    </w:p>
-    <w:p>
-      <w:pPr>
-        <w:rPr>
-          <w:b/>
-          <w:bCs/>
-        </w:rPr>
-      </w:pPr>
-      <w:r>
-        <w:rPr>
-          <w:rFonts w:hint="eastAsia"/>
-          <w:b/>
-          <w:bCs/>
-        </w:rPr>
-        <w:t>-</w:t>
-      </w:r>
-      <w:r>
-        <w:rPr>
-          <w:b/>
-          <w:bCs/>
-        </w:rPr>
-        <w:t xml:space="preserve"> Enemy Spaceships</w:t>
-      </w:r>
-    </w:p>
-    <w:p>
-      <w:pPr>
-        <w:rPr>
-          <w:b/>
-          <w:bCs/>
-        </w:rPr>
-      </w:pPr>
-      <w:r>
-        <w:rPr>
-          <w:rFonts w:hint="eastAsia"/>
-          <w:b/>
-          <w:bCs/>
-        </w:rPr>
-        <w:t>-</w:t>
-      </w:r>
-      <w:r>
-        <w:rPr>
-          <w:b/>
-          <w:bCs/>
-        </w:rPr>
-        <w:t xml:space="preserve"> Missiles</w:t>
-      </w:r>
-    </w:p>
-    <w:p>
-      <w:pPr>
-        <w:rPr>
-          <w:b/>
-          <w:bCs/>
-        </w:rPr>
-      </w:pPr>
-      <w:r>
-        <w:rPr>
-          <w:rFonts w:hint="eastAsia"/>
-          <w:b/>
-          <w:bCs/>
-        </w:rPr>
-        <w:t>R</w:t>
-      </w:r>
-      <w:r>
-        <w:rPr>
-          <w:b/>
-          <w:bCs/>
-        </w:rPr>
-        <w:t>adar Position</w:t>
-      </w:r>
-    </w:p>
-    <w:p/>
-    <w:p>
-      <w:pPr>
-        <w:rPr>
-          <w:b/>
-          <w:bCs/>
-        </w:rPr>
-      </w:pPr>
-      <w:r>
-        <w:rPr>
-          <w:rFonts w:hint="eastAsia"/>
-          <w:b/>
-          <w:bCs/>
-        </w:rPr>
-        <w:t>A</w:t>
-      </w:r>
-      <w:r>
         <w:rPr>
           <w:b/>
           <w:bCs/>
@@ -1399,7 +1590,6 @@
         <w:rPr>
           <w:rFonts w:hint="eastAsia"/>
         </w:rPr>
-        <w:lastRenderedPageBreak/>
         <w:t>-</w:t>
       </w:r>
       <w:r>

</xml_diff>